<commit_message>
Added Moretti comments to to-do list
</commit_message>
<xml_diff>
--- a/Drafts/BWRiskMS_ToDo.docx
+++ b/Drafts/BWRiskMS_ToDo.docx
@@ -11,7 +11,7 @@
         <w:jc w:val="center"/>
         <w:rPr>
           <w:rFonts w:ascii="Monaco" w:hAnsi="Monaco"/>
-          <w:i w:val="0"/>
+          <w:i/>
           <w:iCs/>
           <w:sz w:val="20"/>
           <w:szCs w:val="20"/>
@@ -24,7 +24,6 @@
       <w:r>
         <w:rPr>
           <w:rFonts w:ascii="Monaco" w:hAnsi="Monaco"/>
-          <w:i w:val="0"/>
           <w:iCs/>
           <w:sz w:val="20"/>
           <w:szCs w:val="20"/>
@@ -41,7 +40,7 @@
         <w:spacing w:line="360" w:lineRule="auto"/>
         <w:rPr>
           <w:rFonts w:ascii="Monaco" w:hAnsi="Monaco"/>
-          <w:i w:val="0"/>
+          <w:i/>
           <w:iCs/>
           <w:sz w:val="20"/>
           <w:szCs w:val="20"/>
@@ -57,7 +56,7 @@
         <w:spacing w:line="360" w:lineRule="auto"/>
         <w:rPr>
           <w:rFonts w:ascii="Monaco" w:hAnsi="Monaco"/>
-          <w:i w:val="0"/>
+          <w:i/>
           <w:iCs/>
           <w:sz w:val="20"/>
           <w:szCs w:val="20"/>
@@ -70,7 +69,811 @@
       <w:r>
         <w:rPr>
           <w:rFonts w:ascii="Monaco" w:hAnsi="Monaco"/>
-          <w:i w:val="0"/>
+          <w:i/>
+          <w:iCs/>
+          <w:sz w:val="20"/>
+          <w:szCs w:val="20"/>
+          <w14:shadow w14:blurRad="50800" w14:dist="50800" w14:dir="5400000" w14:sx="0" w14:sy="0" w14:kx="0" w14:ky="0" w14:algn="ctr">
+            <w14:schemeClr w14:val="bg1"/>
+          </w14:shadow>
+          <w14:props3d w14:extrusionH="0" w14:contourW="0" w14:prstMaterial="translucentPowder"/>
+        </w:rPr>
+        <w:fldChar w:fldCharType="begin">
+          <w:ffData>
+            <w:name w:val=""/>
+            <w:enabled/>
+            <w:calcOnExit w:val="0"/>
+            <w:checkBox>
+              <w:sizeAuto/>
+              <w:default w:val="1"/>
+            </w:checkBox>
+          </w:ffData>
+        </w:fldChar>
+      </w:r>
+      <w:r>
+        <w:rPr>
+          <w:rFonts w:ascii="Monaco" w:hAnsi="Monaco"/>
+          <w:i/>
+          <w:iCs/>
+          <w:sz w:val="20"/>
+          <w:szCs w:val="20"/>
+          <w14:shadow w14:blurRad="50800" w14:dist="50800" w14:dir="5400000" w14:sx="0" w14:sy="0" w14:kx="0" w14:ky="0" w14:algn="ctr">
+            <w14:schemeClr w14:val="bg1"/>
+          </w14:shadow>
+          <w14:props3d w14:extrusionH="0" w14:contourW="0" w14:prstMaterial="translucentPowder"/>
+        </w:rPr>
+        <w:instrText xml:space="preserve"> FORMCHECKBOX </w:instrText>
+      </w:r>
+      <w:r>
+        <w:rPr>
+          <w:rFonts w:ascii="Monaco" w:hAnsi="Monaco"/>
+          <w:i/>
+          <w:iCs/>
+          <w:sz w:val="20"/>
+          <w:szCs w:val="20"/>
+          <w14:shadow w14:blurRad="50800" w14:dist="50800" w14:dir="5400000" w14:sx="0" w14:sy="0" w14:kx="0" w14:ky="0" w14:algn="ctr">
+            <w14:schemeClr w14:val="bg1"/>
+          </w14:shadow>
+          <w14:props3d w14:extrusionH="0" w14:contourW="0" w14:prstMaterial="translucentPowder"/>
+        </w:rPr>
+      </w:r>
+      <w:r>
+        <w:rPr>
+          <w:rFonts w:ascii="Monaco" w:hAnsi="Monaco"/>
+          <w:i/>
+          <w:iCs/>
+          <w:sz w:val="20"/>
+          <w:szCs w:val="20"/>
+          <w14:shadow w14:blurRad="50800" w14:dist="50800" w14:dir="5400000" w14:sx="0" w14:sy="0" w14:kx="0" w14:ky="0" w14:algn="ctr">
+            <w14:schemeClr w14:val="bg1"/>
+          </w14:shadow>
+          <w14:props3d w14:extrusionH="0" w14:contourW="0" w14:prstMaterial="translucentPowder"/>
+        </w:rPr>
+        <w:fldChar w:fldCharType="end"/>
+      </w:r>
+      <w:r>
+        <w:rPr>
+          <w:rFonts w:ascii="Monaco" w:hAnsi="Monaco"/>
+          <w:iCs/>
+          <w:sz w:val="20"/>
+          <w:szCs w:val="20"/>
+          <w14:shadow w14:blurRad="50800" w14:dist="50800" w14:dir="5400000" w14:sx="0" w14:sy="0" w14:kx="0" w14:ky="0" w14:algn="ctr">
+            <w14:schemeClr w14:val="bg1"/>
+          </w14:shadow>
+          <w14:props3d w14:extrusionH="0" w14:contourW="0" w14:prstMaterial="translucentPowder"/>
+        </w:rPr>
+        <w:t xml:space="preserve"> </w:t>
+      </w:r>
+      <w:r>
+        <w:rPr>
+          <w:rFonts w:ascii="Monaco" w:hAnsi="Monaco"/>
+          <w:iCs/>
+          <w:sz w:val="20"/>
+          <w:szCs w:val="20"/>
+          <w14:shadow w14:blurRad="50800" w14:dist="50800" w14:dir="5400000" w14:sx="0" w14:sy="0" w14:kx="0" w14:ky="0" w14:algn="ctr">
+            <w14:schemeClr w14:val="bg1"/>
+          </w14:shadow>
+          <w14:props3d w14:extrusionH="0" w14:contourW="0" w14:prstMaterial="translucentPowder"/>
+        </w:rPr>
+        <w:t>Citation format needs to be et al for three or more authors</w:t>
+      </w:r>
+    </w:p>
+    <w:p>
+      <w:pPr>
+        <w:spacing w:line="360" w:lineRule="auto"/>
+        <w:rPr>
+          <w:rFonts w:ascii="Monaco" w:hAnsi="Monaco"/>
+          <w:i/>
+          <w:iCs/>
+          <w:sz w:val="20"/>
+          <w:szCs w:val="20"/>
+          <w14:shadow w14:blurRad="50800" w14:dist="50800" w14:dir="5400000" w14:sx="0" w14:sy="0" w14:kx="0" w14:ky="0" w14:algn="ctr">
+            <w14:schemeClr w14:val="bg1"/>
+          </w14:shadow>
+          <w14:props3d w14:extrusionH="0" w14:contourW="0" w14:prstMaterial="translucentPowder"/>
+        </w:rPr>
+      </w:pPr>
+      <w:r>
+        <w:rPr>
+          <w:rFonts w:ascii="Monaco" w:hAnsi="Monaco"/>
+          <w:i/>
+          <w:iCs/>
+          <w:sz w:val="20"/>
+          <w:szCs w:val="20"/>
+          <w14:shadow w14:blurRad="50800" w14:dist="50800" w14:dir="5400000" w14:sx="0" w14:sy="0" w14:kx="0" w14:ky="0" w14:algn="ctr">
+            <w14:schemeClr w14:val="bg1"/>
+          </w14:shadow>
+          <w14:props3d w14:extrusionH="0" w14:contourW="0" w14:prstMaterial="translucentPowder"/>
+        </w:rPr>
+        <w:fldChar w:fldCharType="begin">
+          <w:ffData>
+            <w:name w:val=""/>
+            <w:enabled/>
+            <w:calcOnExit w:val="0"/>
+            <w:checkBox>
+              <w:sizeAuto/>
+              <w:default w:val="1"/>
+            </w:checkBox>
+          </w:ffData>
+        </w:fldChar>
+      </w:r>
+      <w:r>
+        <w:rPr>
+          <w:rFonts w:ascii="Monaco" w:hAnsi="Monaco"/>
+          <w:i/>
+          <w:iCs/>
+          <w:sz w:val="20"/>
+          <w:szCs w:val="20"/>
+          <w14:shadow w14:blurRad="50800" w14:dist="50800" w14:dir="5400000" w14:sx="0" w14:sy="0" w14:kx="0" w14:ky="0" w14:algn="ctr">
+            <w14:schemeClr w14:val="bg1"/>
+          </w14:shadow>
+          <w14:props3d w14:extrusionH="0" w14:contourW="0" w14:prstMaterial="translucentPowder"/>
+        </w:rPr>
+        <w:instrText xml:space="preserve"> FORMCHECKBOX </w:instrText>
+      </w:r>
+      <w:r>
+        <w:rPr>
+          <w:rFonts w:ascii="Monaco" w:hAnsi="Monaco"/>
+          <w:i/>
+          <w:iCs/>
+          <w:sz w:val="20"/>
+          <w:szCs w:val="20"/>
+          <w14:shadow w14:blurRad="50800" w14:dist="50800" w14:dir="5400000" w14:sx="0" w14:sy="0" w14:kx="0" w14:ky="0" w14:algn="ctr">
+            <w14:schemeClr w14:val="bg1"/>
+          </w14:shadow>
+          <w14:props3d w14:extrusionH="0" w14:contourW="0" w14:prstMaterial="translucentPowder"/>
+        </w:rPr>
+      </w:r>
+      <w:r>
+        <w:rPr>
+          <w:rFonts w:ascii="Monaco" w:hAnsi="Monaco"/>
+          <w:i/>
+          <w:iCs/>
+          <w:sz w:val="20"/>
+          <w:szCs w:val="20"/>
+          <w14:shadow w14:blurRad="50800" w14:dist="50800" w14:dir="5400000" w14:sx="0" w14:sy="0" w14:kx="0" w14:ky="0" w14:algn="ctr">
+            <w14:schemeClr w14:val="bg1"/>
+          </w14:shadow>
+          <w14:props3d w14:extrusionH="0" w14:contourW="0" w14:prstMaterial="translucentPowder"/>
+        </w:rPr>
+        <w:fldChar w:fldCharType="end"/>
+      </w:r>
+      <w:r>
+        <w:rPr>
+          <w:rFonts w:ascii="Monaco" w:hAnsi="Monaco"/>
+          <w:iCs/>
+          <w:sz w:val="20"/>
+          <w:szCs w:val="20"/>
+          <w14:shadow w14:blurRad="50800" w14:dist="50800" w14:dir="5400000" w14:sx="0" w14:sy="0" w14:kx="0" w14:ky="0" w14:algn="ctr">
+            <w14:schemeClr w14:val="bg1"/>
+          </w14:shadow>
+          <w14:props3d w14:extrusionH="0" w14:contourW="0" w14:prstMaterial="translucentPowder"/>
+        </w:rPr>
+        <w:t xml:space="preserve"> First paragraph of intro needs better/more recent references</w:t>
+      </w:r>
+    </w:p>
+    <w:p>
+      <w:pPr>
+        <w:spacing w:line="360" w:lineRule="auto"/>
+        <w:rPr>
+          <w:rFonts w:ascii="Monaco" w:hAnsi="Monaco"/>
+          <w:i/>
+          <w:iCs/>
+          <w:sz w:val="20"/>
+          <w:szCs w:val="20"/>
+          <w14:shadow w14:blurRad="50800" w14:dist="50800" w14:dir="5400000" w14:sx="0" w14:sy="0" w14:kx="0" w14:ky="0" w14:algn="ctr">
+            <w14:schemeClr w14:val="bg1"/>
+          </w14:shadow>
+          <w14:props3d w14:extrusionH="0" w14:contourW="0" w14:prstMaterial="translucentPowder"/>
+        </w:rPr>
+      </w:pPr>
+      <w:r>
+        <w:rPr>
+          <w:rFonts w:ascii="Monaco" w:hAnsi="Monaco"/>
+          <w:i/>
+          <w:iCs/>
+          <w:sz w:val="20"/>
+          <w:szCs w:val="20"/>
+          <w14:shadow w14:blurRad="50800" w14:dist="50800" w14:dir="5400000" w14:sx="0" w14:sy="0" w14:kx="0" w14:ky="0" w14:algn="ctr">
+            <w14:schemeClr w14:val="bg1"/>
+          </w14:shadow>
+          <w14:props3d w14:extrusionH="0" w14:contourW="0" w14:prstMaterial="translucentPowder"/>
+        </w:rPr>
+        <w:fldChar w:fldCharType="begin">
+          <w:ffData>
+            <w:name w:val=""/>
+            <w:enabled/>
+            <w:calcOnExit w:val="0"/>
+            <w:checkBox>
+              <w:sizeAuto/>
+              <w:default w:val="1"/>
+            </w:checkBox>
+          </w:ffData>
+        </w:fldChar>
+      </w:r>
+      <w:r>
+        <w:rPr>
+          <w:rFonts w:ascii="Monaco" w:hAnsi="Monaco"/>
+          <w:i/>
+          <w:iCs/>
+          <w:sz w:val="20"/>
+          <w:szCs w:val="20"/>
+          <w14:shadow w14:blurRad="50800" w14:dist="50800" w14:dir="5400000" w14:sx="0" w14:sy="0" w14:kx="0" w14:ky="0" w14:algn="ctr">
+            <w14:schemeClr w14:val="bg1"/>
+          </w14:shadow>
+          <w14:props3d w14:extrusionH="0" w14:contourW="0" w14:prstMaterial="translucentPowder"/>
+        </w:rPr>
+        <w:instrText xml:space="preserve"> FORMCHECKBOX </w:instrText>
+      </w:r>
+      <w:r>
+        <w:rPr>
+          <w:rFonts w:ascii="Monaco" w:hAnsi="Monaco"/>
+          <w:i/>
+          <w:iCs/>
+          <w:sz w:val="20"/>
+          <w:szCs w:val="20"/>
+          <w14:shadow w14:blurRad="50800" w14:dist="50800" w14:dir="5400000" w14:sx="0" w14:sy="0" w14:kx="0" w14:ky="0" w14:algn="ctr">
+            <w14:schemeClr w14:val="bg1"/>
+          </w14:shadow>
+          <w14:props3d w14:extrusionH="0" w14:contourW="0" w14:prstMaterial="translucentPowder"/>
+        </w:rPr>
+      </w:r>
+      <w:r>
+        <w:rPr>
+          <w:rFonts w:ascii="Monaco" w:hAnsi="Monaco"/>
+          <w:i/>
+          <w:iCs/>
+          <w:sz w:val="20"/>
+          <w:szCs w:val="20"/>
+          <w14:shadow w14:blurRad="50800" w14:dist="50800" w14:dir="5400000" w14:sx="0" w14:sy="0" w14:kx="0" w14:ky="0" w14:algn="ctr">
+            <w14:schemeClr w14:val="bg1"/>
+          </w14:shadow>
+          <w14:props3d w14:extrusionH="0" w14:contourW="0" w14:prstMaterial="translucentPowder"/>
+        </w:rPr>
+        <w:fldChar w:fldCharType="end"/>
+      </w:r>
+      <w:r>
+        <w:rPr>
+          <w:rFonts w:ascii="Monaco" w:hAnsi="Monaco"/>
+          <w:iCs/>
+          <w:sz w:val="20"/>
+          <w:szCs w:val="20"/>
+          <w14:shadow w14:blurRad="50800" w14:dist="50800" w14:dir="5400000" w14:sx="0" w14:sy="0" w14:kx="0" w14:ky="0" w14:algn="ctr">
+            <w14:schemeClr w14:val="bg1"/>
+          </w14:shadow>
+          <w14:props3d w14:extrusionH="0" w14:contourW="0" w14:prstMaterial="translucentPowder"/>
+        </w:rPr>
+        <w:t xml:space="preserve"> Last paragraph of intro needs revision re. AUTEC</w:t>
+      </w:r>
+    </w:p>
+    <w:p>
+      <w:pPr>
+        <w:spacing w:line="360" w:lineRule="auto"/>
+        <w:rPr>
+          <w:rFonts w:ascii="Monaco" w:hAnsi="Monaco"/>
+          <w:i/>
+          <w:iCs/>
+          <w:sz w:val="20"/>
+          <w:szCs w:val="20"/>
+          <w14:shadow w14:blurRad="50800" w14:dist="50800" w14:dir="5400000" w14:sx="0" w14:sy="0" w14:kx="0" w14:ky="0" w14:algn="ctr">
+            <w14:schemeClr w14:val="bg1"/>
+          </w14:shadow>
+          <w14:props3d w14:extrusionH="0" w14:contourW="0" w14:prstMaterial="translucentPowder"/>
+        </w:rPr>
+      </w:pPr>
+      <w:r>
+        <w:rPr>
+          <w:rFonts w:ascii="Monaco" w:hAnsi="Monaco"/>
+          <w:i/>
+          <w:iCs/>
+          <w:sz w:val="20"/>
+          <w:szCs w:val="20"/>
+          <w14:shadow w14:blurRad="50800" w14:dist="50800" w14:dir="5400000" w14:sx="0" w14:sy="0" w14:kx="0" w14:ky="0" w14:algn="ctr">
+            <w14:schemeClr w14:val="bg1"/>
+          </w14:shadow>
+          <w14:props3d w14:extrusionH="0" w14:contourW="0" w14:prstMaterial="translucentPowder"/>
+        </w:rPr>
+        <w:fldChar w:fldCharType="begin">
+          <w:ffData>
+            <w:name w:val=""/>
+            <w:enabled/>
+            <w:calcOnExit w:val="0"/>
+            <w:checkBox>
+              <w:sizeAuto/>
+              <w:default w:val="1"/>
+            </w:checkBox>
+          </w:ffData>
+        </w:fldChar>
+      </w:r>
+      <w:r>
+        <w:rPr>
+          <w:rFonts w:ascii="Monaco" w:hAnsi="Monaco"/>
+          <w:i/>
+          <w:iCs/>
+          <w:sz w:val="20"/>
+          <w:szCs w:val="20"/>
+          <w14:shadow w14:blurRad="50800" w14:dist="50800" w14:dir="5400000" w14:sx="0" w14:sy="0" w14:kx="0" w14:ky="0" w14:algn="ctr">
+            <w14:schemeClr w14:val="bg1"/>
+          </w14:shadow>
+          <w14:props3d w14:extrusionH="0" w14:contourW="0" w14:prstMaterial="translucentPowder"/>
+        </w:rPr>
+        <w:instrText xml:space="preserve"> FORMCHECKBOX </w:instrText>
+      </w:r>
+      <w:r>
+        <w:rPr>
+          <w:rFonts w:ascii="Monaco" w:hAnsi="Monaco"/>
+          <w:i/>
+          <w:iCs/>
+          <w:sz w:val="20"/>
+          <w:szCs w:val="20"/>
+          <w14:shadow w14:blurRad="50800" w14:dist="50800" w14:dir="5400000" w14:sx="0" w14:sy="0" w14:kx="0" w14:ky="0" w14:algn="ctr">
+            <w14:schemeClr w14:val="bg1"/>
+          </w14:shadow>
+          <w14:props3d w14:extrusionH="0" w14:contourW="0" w14:prstMaterial="translucentPowder"/>
+        </w:rPr>
+      </w:r>
+      <w:r>
+        <w:rPr>
+          <w:rFonts w:ascii="Monaco" w:hAnsi="Monaco"/>
+          <w:i/>
+          <w:iCs/>
+          <w:sz w:val="20"/>
+          <w:szCs w:val="20"/>
+          <w14:shadow w14:blurRad="50800" w14:dist="50800" w14:dir="5400000" w14:sx="0" w14:sy="0" w14:kx="0" w14:ky="0" w14:algn="ctr">
+            <w14:schemeClr w14:val="bg1"/>
+          </w14:shadow>
+          <w14:props3d w14:extrusionH="0" w14:contourW="0" w14:prstMaterial="translucentPowder"/>
+        </w:rPr>
+        <w:fldChar w:fldCharType="end"/>
+      </w:r>
+      <w:r>
+        <w:rPr>
+          <w:rFonts w:ascii="Monaco" w:hAnsi="Monaco"/>
+          <w:iCs/>
+          <w:sz w:val="20"/>
+          <w:szCs w:val="20"/>
+          <w14:shadow w14:blurRad="50800" w14:dist="50800" w14:dir="5400000" w14:sx="0" w14:sy="0" w14:kx="0" w14:ky="0" w14:algn="ctr">
+            <w14:schemeClr w14:val="bg1"/>
+          </w14:shadow>
+          <w14:props3d w14:extrusionH="0" w14:contourW="0" w14:prstMaterial="translucentPowder"/>
+        </w:rPr>
+        <w:t xml:space="preserve"> </w:t>
+      </w:r>
+      <w:r>
+        <w:rPr>
+          <w:rFonts w:ascii="Monaco" w:hAnsi="Monaco"/>
+          <w:iCs/>
+          <w:sz w:val="20"/>
+          <w:szCs w:val="20"/>
+          <w14:shadow w14:blurRad="50800" w14:dist="50800" w14:dir="5400000" w14:sx="0" w14:sy="0" w14:kx="0" w14:ky="0" w14:algn="ctr">
+            <w14:schemeClr w14:val="bg1"/>
+          </w14:shadow>
+          <w14:props3d w14:extrusionH="0" w14:contourW="0" w14:prstMaterial="translucentPowder"/>
+        </w:rPr>
+        <w:t>Format of C.R. Martin et al (Line 113)</w:t>
+      </w:r>
+    </w:p>
+    <w:p>
+      <w:pPr>
+        <w:spacing w:line="360" w:lineRule="auto"/>
+        <w:rPr>
+          <w:rFonts w:ascii="Monaco" w:hAnsi="Monaco"/>
+          <w:i/>
+          <w:iCs/>
+          <w:sz w:val="20"/>
+          <w:szCs w:val="20"/>
+          <w14:shadow w14:blurRad="50800" w14:dist="50800" w14:dir="5400000" w14:sx="0" w14:sy="0" w14:kx="0" w14:ky="0" w14:algn="ctr">
+            <w14:schemeClr w14:val="bg1"/>
+          </w14:shadow>
+          <w14:props3d w14:extrusionH="0" w14:contourW="0" w14:prstMaterial="translucentPowder"/>
+        </w:rPr>
+      </w:pPr>
+      <w:r>
+        <w:rPr>
+          <w:rFonts w:ascii="Monaco" w:hAnsi="Monaco"/>
+          <w:i/>
+          <w:iCs/>
+          <w:sz w:val="20"/>
+          <w:szCs w:val="20"/>
+          <w14:shadow w14:blurRad="50800" w14:dist="50800" w14:dir="5400000" w14:sx="0" w14:sy="0" w14:kx="0" w14:ky="0" w14:algn="ctr">
+            <w14:schemeClr w14:val="bg1"/>
+          </w14:shadow>
+          <w14:props3d w14:extrusionH="0" w14:contourW="0" w14:prstMaterial="translucentPowder"/>
+        </w:rPr>
+        <w:fldChar w:fldCharType="begin">
+          <w:ffData>
+            <w:name w:val=""/>
+            <w:enabled/>
+            <w:calcOnExit w:val="0"/>
+            <w:checkBox>
+              <w:sizeAuto/>
+              <w:default w:val="1"/>
+            </w:checkBox>
+          </w:ffData>
+        </w:fldChar>
+      </w:r>
+      <w:r>
+        <w:rPr>
+          <w:rFonts w:ascii="Monaco" w:hAnsi="Monaco"/>
+          <w:i/>
+          <w:iCs/>
+          <w:sz w:val="20"/>
+          <w:szCs w:val="20"/>
+          <w14:shadow w14:blurRad="50800" w14:dist="50800" w14:dir="5400000" w14:sx="0" w14:sy="0" w14:kx="0" w14:ky="0" w14:algn="ctr">
+            <w14:schemeClr w14:val="bg1"/>
+          </w14:shadow>
+          <w14:props3d w14:extrusionH="0" w14:contourW="0" w14:prstMaterial="translucentPowder"/>
+        </w:rPr>
+        <w:instrText xml:space="preserve"> FORMCHECKBOX </w:instrText>
+      </w:r>
+      <w:r>
+        <w:rPr>
+          <w:rFonts w:ascii="Monaco" w:hAnsi="Monaco"/>
+          <w:i/>
+          <w:iCs/>
+          <w:sz w:val="20"/>
+          <w:szCs w:val="20"/>
+          <w14:shadow w14:blurRad="50800" w14:dist="50800" w14:dir="5400000" w14:sx="0" w14:sy="0" w14:kx="0" w14:ky="0" w14:algn="ctr">
+            <w14:schemeClr w14:val="bg1"/>
+          </w14:shadow>
+          <w14:props3d w14:extrusionH="0" w14:contourW="0" w14:prstMaterial="translucentPowder"/>
+        </w:rPr>
+      </w:r>
+      <w:r>
+        <w:rPr>
+          <w:rFonts w:ascii="Monaco" w:hAnsi="Monaco"/>
+          <w:i/>
+          <w:iCs/>
+          <w:sz w:val="20"/>
+          <w:szCs w:val="20"/>
+          <w14:shadow w14:blurRad="50800" w14:dist="50800" w14:dir="5400000" w14:sx="0" w14:sy="0" w14:kx="0" w14:ky="0" w14:algn="ctr">
+            <w14:schemeClr w14:val="bg1"/>
+          </w14:shadow>
+          <w14:props3d w14:extrusionH="0" w14:contourW="0" w14:prstMaterial="translucentPowder"/>
+        </w:rPr>
+        <w:fldChar w:fldCharType="end"/>
+      </w:r>
+      <w:r>
+        <w:rPr>
+          <w:rFonts w:ascii="Monaco" w:hAnsi="Monaco"/>
+          <w:iCs/>
+          <w:sz w:val="20"/>
+          <w:szCs w:val="20"/>
+          <w14:shadow w14:blurRad="50800" w14:dist="50800" w14:dir="5400000" w14:sx="0" w14:sy="0" w14:kx="0" w14:ky="0" w14:algn="ctr">
+            <w14:schemeClr w14:val="bg1"/>
+          </w14:shadow>
+          <w14:props3d w14:extrusionH="0" w14:contourW="0" w14:prstMaterial="translucentPowder"/>
+        </w:rPr>
+        <w:t xml:space="preserve"> LT Q for Liz re. NUWC v PMRF grouping algorithm (Line 120)</w:t>
+      </w:r>
+    </w:p>
+    <w:p>
+      <w:pPr>
+        <w:spacing w:line="360" w:lineRule="auto"/>
+        <w:rPr>
+          <w:rFonts w:ascii="Monaco" w:hAnsi="Monaco"/>
+          <w:i/>
+          <w:iCs/>
+          <w:sz w:val="20"/>
+          <w:szCs w:val="20"/>
+          <w14:shadow w14:blurRad="50800" w14:dist="50800" w14:dir="5400000" w14:sx="0" w14:sy="0" w14:kx="0" w14:ky="0" w14:algn="ctr">
+            <w14:schemeClr w14:val="bg1"/>
+          </w14:shadow>
+          <w14:props3d w14:extrusionH="0" w14:contourW="0" w14:prstMaterial="translucentPowder"/>
+        </w:rPr>
+      </w:pPr>
+      <w:r>
+        <w:rPr>
+          <w:rFonts w:ascii="Monaco" w:hAnsi="Monaco"/>
+          <w:i/>
+          <w:iCs/>
+          <w:sz w:val="20"/>
+          <w:szCs w:val="20"/>
+          <w14:shadow w14:blurRad="50800" w14:dist="50800" w14:dir="5400000" w14:sx="0" w14:sy="0" w14:kx="0" w14:ky="0" w14:algn="ctr">
+            <w14:schemeClr w14:val="bg1"/>
+          </w14:shadow>
+          <w14:props3d w14:extrusionH="0" w14:contourW="0" w14:prstMaterial="translucentPowder"/>
+        </w:rPr>
+        <w:fldChar w:fldCharType="begin">
+          <w:ffData>
+            <w:name w:val=""/>
+            <w:enabled/>
+            <w:calcOnExit w:val="0"/>
+            <w:checkBox>
+              <w:sizeAuto/>
+              <w:default w:val="1"/>
+            </w:checkBox>
+          </w:ffData>
+        </w:fldChar>
+      </w:r>
+      <w:r>
+        <w:rPr>
+          <w:rFonts w:ascii="Monaco" w:hAnsi="Monaco"/>
+          <w:i/>
+          <w:iCs/>
+          <w:sz w:val="20"/>
+          <w:szCs w:val="20"/>
+          <w14:shadow w14:blurRad="50800" w14:dist="50800" w14:dir="5400000" w14:sx="0" w14:sy="0" w14:kx="0" w14:ky="0" w14:algn="ctr">
+            <w14:schemeClr w14:val="bg1"/>
+          </w14:shadow>
+          <w14:props3d w14:extrusionH="0" w14:contourW="0" w14:prstMaterial="translucentPowder"/>
+        </w:rPr>
+        <w:instrText xml:space="preserve"> FORMCHECKBOX </w:instrText>
+      </w:r>
+      <w:r>
+        <w:rPr>
+          <w:rFonts w:ascii="Monaco" w:hAnsi="Monaco"/>
+          <w:i/>
+          <w:iCs/>
+          <w:sz w:val="20"/>
+          <w:szCs w:val="20"/>
+          <w14:shadow w14:blurRad="50800" w14:dist="50800" w14:dir="5400000" w14:sx="0" w14:sy="0" w14:kx="0" w14:ky="0" w14:algn="ctr">
+            <w14:schemeClr w14:val="bg1"/>
+          </w14:shadow>
+          <w14:props3d w14:extrusionH="0" w14:contourW="0" w14:prstMaterial="translucentPowder"/>
+        </w:rPr>
+      </w:r>
+      <w:r>
+        <w:rPr>
+          <w:rFonts w:ascii="Monaco" w:hAnsi="Monaco"/>
+          <w:i/>
+          <w:iCs/>
+          <w:sz w:val="20"/>
+          <w:szCs w:val="20"/>
+          <w14:shadow w14:blurRad="50800" w14:dist="50800" w14:dir="5400000" w14:sx="0" w14:sy="0" w14:kx="0" w14:ky="0" w14:algn="ctr">
+            <w14:schemeClr w14:val="bg1"/>
+          </w14:shadow>
+          <w14:props3d w14:extrusionH="0" w14:contourW="0" w14:prstMaterial="translucentPowder"/>
+        </w:rPr>
+        <w:fldChar w:fldCharType="end"/>
+      </w:r>
+      <w:r>
+        <w:rPr>
+          <w:rFonts w:ascii="Monaco" w:hAnsi="Monaco"/>
+          <w:iCs/>
+          <w:sz w:val="20"/>
+          <w:szCs w:val="20"/>
+          <w14:shadow w14:blurRad="50800" w14:dist="50800" w14:dir="5400000" w14:sx="0" w14:sy="0" w14:kx="0" w14:ky="0" w14:algn="ctr">
+            <w14:schemeClr w14:val="bg1"/>
+          </w14:shadow>
+          <w14:props3d w14:extrusionH="0" w14:contourW="0" w14:prstMaterial="translucentPowder"/>
+        </w:rPr>
+        <w:t xml:space="preserve"> </w:t>
+      </w:r>
+      <w:r>
+        <w:rPr>
+          <w:rFonts w:ascii="Monaco" w:hAnsi="Monaco"/>
+          <w:iCs/>
+          <w:sz w:val="20"/>
+          <w:szCs w:val="20"/>
+          <w14:shadow w14:blurRad="50800" w14:dist="50800" w14:dir="5400000" w14:sx="0" w14:sy="0" w14:kx="0" w14:ky="0" w14:algn="ctr">
+            <w14:schemeClr w14:val="bg1"/>
+          </w14:shadow>
+          <w14:props3d w14:extrusionH="0" w14:contourW="0" w14:prstMaterial="translucentPowder"/>
+        </w:rPr>
+        <w:t>LT Q for Liz re. unreliable above 150 dB clipping (Line 1</w:t>
+      </w:r>
+      <w:r>
+        <w:rPr>
+          <w:rFonts w:ascii="Monaco" w:hAnsi="Monaco"/>
+          <w:iCs/>
+          <w:sz w:val="20"/>
+          <w:szCs w:val="20"/>
+          <w14:shadow w14:blurRad="50800" w14:dist="50800" w14:dir="5400000" w14:sx="0" w14:sy="0" w14:kx="0" w14:ky="0" w14:algn="ctr">
+            <w14:schemeClr w14:val="bg1"/>
+          </w14:shadow>
+          <w14:props3d w14:extrusionH="0" w14:contourW="0" w14:prstMaterial="translucentPowder"/>
+        </w:rPr>
+        <w:t>32)</w:t>
+      </w:r>
+    </w:p>
+    <w:p>
+      <w:pPr>
+        <w:spacing w:line="360" w:lineRule="auto"/>
+        <w:rPr>
+          <w:rFonts w:ascii="Monaco" w:hAnsi="Monaco"/>
+          <w:i/>
+          <w:iCs/>
+          <w:sz w:val="20"/>
+          <w:szCs w:val="20"/>
+          <w14:shadow w14:blurRad="50800" w14:dist="50800" w14:dir="5400000" w14:sx="0" w14:sy="0" w14:kx="0" w14:ky="0" w14:algn="ctr">
+            <w14:schemeClr w14:val="bg1"/>
+          </w14:shadow>
+          <w14:props3d w14:extrusionH="0" w14:contourW="0" w14:prstMaterial="translucentPowder"/>
+        </w:rPr>
+      </w:pPr>
+      <w:r>
+        <w:rPr>
+          <w:rFonts w:ascii="Monaco" w:hAnsi="Monaco"/>
+          <w:i/>
+          <w:iCs/>
+          <w:sz w:val="20"/>
+          <w:szCs w:val="20"/>
+          <w14:shadow w14:blurRad="50800" w14:dist="50800" w14:dir="5400000" w14:sx="0" w14:sy="0" w14:kx="0" w14:ky="0" w14:algn="ctr">
+            <w14:schemeClr w14:val="bg1"/>
+          </w14:shadow>
+          <w14:props3d w14:extrusionH="0" w14:contourW="0" w14:prstMaterial="translucentPowder"/>
+        </w:rPr>
+        <w:fldChar w:fldCharType="begin">
+          <w:ffData>
+            <w:name w:val=""/>
+            <w:enabled/>
+            <w:calcOnExit w:val="0"/>
+            <w:checkBox>
+              <w:sizeAuto/>
+              <w:default w:val="1"/>
+            </w:checkBox>
+          </w:ffData>
+        </w:fldChar>
+      </w:r>
+      <w:r>
+        <w:rPr>
+          <w:rFonts w:ascii="Monaco" w:hAnsi="Monaco"/>
+          <w:i/>
+          <w:iCs/>
+          <w:sz w:val="20"/>
+          <w:szCs w:val="20"/>
+          <w14:shadow w14:blurRad="50800" w14:dist="50800" w14:dir="5400000" w14:sx="0" w14:sy="0" w14:kx="0" w14:ky="0" w14:algn="ctr">
+            <w14:schemeClr w14:val="bg1"/>
+          </w14:shadow>
+          <w14:props3d w14:extrusionH="0" w14:contourW="0" w14:prstMaterial="translucentPowder"/>
+        </w:rPr>
+        <w:instrText xml:space="preserve"> FORMCHECKBOX </w:instrText>
+      </w:r>
+      <w:r>
+        <w:rPr>
+          <w:rFonts w:ascii="Monaco" w:hAnsi="Monaco"/>
+          <w:i/>
+          <w:iCs/>
+          <w:sz w:val="20"/>
+          <w:szCs w:val="20"/>
+          <w14:shadow w14:blurRad="50800" w14:dist="50800" w14:dir="5400000" w14:sx="0" w14:sy="0" w14:kx="0" w14:ky="0" w14:algn="ctr">
+            <w14:schemeClr w14:val="bg1"/>
+          </w14:shadow>
+          <w14:props3d w14:extrusionH="0" w14:contourW="0" w14:prstMaterial="translucentPowder"/>
+        </w:rPr>
+      </w:r>
+      <w:r>
+        <w:rPr>
+          <w:rFonts w:ascii="Monaco" w:hAnsi="Monaco"/>
+          <w:i/>
+          <w:iCs/>
+          <w:sz w:val="20"/>
+          <w:szCs w:val="20"/>
+          <w14:shadow w14:blurRad="50800" w14:dist="50800" w14:dir="5400000" w14:sx="0" w14:sy="0" w14:kx="0" w14:ky="0" w14:algn="ctr">
+            <w14:schemeClr w14:val="bg1"/>
+          </w14:shadow>
+          <w14:props3d w14:extrusionH="0" w14:contourW="0" w14:prstMaterial="translucentPowder"/>
+        </w:rPr>
+        <w:fldChar w:fldCharType="end"/>
+      </w:r>
+      <w:r>
+        <w:rPr>
+          <w:rFonts w:ascii="Monaco" w:hAnsi="Monaco"/>
+          <w:iCs/>
+          <w:sz w:val="20"/>
+          <w:szCs w:val="20"/>
+          <w14:shadow w14:blurRad="50800" w14:dist="50800" w14:dir="5400000" w14:sx="0" w14:sy="0" w14:kx="0" w14:ky="0" w14:algn="ctr">
+            <w14:schemeClr w14:val="bg1"/>
+          </w14:shadow>
+          <w14:props3d w14:extrusionH="0" w14:contourW="0" w14:prstMaterial="translucentPowder"/>
+        </w:rPr>
+        <w:t xml:space="preserve"> LT Q variability in dive depths (Line 135)</w:t>
+      </w:r>
+    </w:p>
+    <w:p>
+      <w:pPr>
+        <w:spacing w:line="360" w:lineRule="auto"/>
+        <w:rPr>
+          <w:rFonts w:ascii="Monaco" w:hAnsi="Monaco"/>
+          <w:i/>
+          <w:iCs/>
+          <w:sz w:val="20"/>
+          <w:szCs w:val="20"/>
+          <w14:shadow w14:blurRad="50800" w14:dist="50800" w14:dir="5400000" w14:sx="0" w14:sy="0" w14:kx="0" w14:ky="0" w14:algn="ctr">
+            <w14:schemeClr w14:val="bg1"/>
+          </w14:shadow>
+          <w14:props3d w14:extrusionH="0" w14:contourW="0" w14:prstMaterial="translucentPowder"/>
+        </w:rPr>
+      </w:pPr>
+      <w:r>
+        <w:rPr>
+          <w:rFonts w:ascii="Monaco" w:hAnsi="Monaco"/>
+          <w:i/>
+          <w:iCs/>
+          <w:sz w:val="20"/>
+          <w:szCs w:val="20"/>
+          <w14:shadow w14:blurRad="50800" w14:dist="50800" w14:dir="5400000" w14:sx="0" w14:sy="0" w14:kx="0" w14:ky="0" w14:algn="ctr">
+            <w14:schemeClr w14:val="bg1"/>
+          </w14:shadow>
+          <w14:props3d w14:extrusionH="0" w14:contourW="0" w14:prstMaterial="translucentPowder"/>
+        </w:rPr>
+        <w:fldChar w:fldCharType="begin">
+          <w:ffData>
+            <w:name w:val=""/>
+            <w:enabled/>
+            <w:calcOnExit w:val="0"/>
+            <w:checkBox>
+              <w:sizeAuto/>
+              <w:default w:val="1"/>
+            </w:checkBox>
+          </w:ffData>
+        </w:fldChar>
+      </w:r>
+      <w:r>
+        <w:rPr>
+          <w:rFonts w:ascii="Monaco" w:hAnsi="Monaco"/>
+          <w:i/>
+          <w:iCs/>
+          <w:sz w:val="20"/>
+          <w:szCs w:val="20"/>
+          <w14:shadow w14:blurRad="50800" w14:dist="50800" w14:dir="5400000" w14:sx="0" w14:sy="0" w14:kx="0" w14:ky="0" w14:algn="ctr">
+            <w14:schemeClr w14:val="bg1"/>
+          </w14:shadow>
+          <w14:props3d w14:extrusionH="0" w14:contourW="0" w14:prstMaterial="translucentPowder"/>
+        </w:rPr>
+        <w:instrText xml:space="preserve"> FORMCHECKBOX </w:instrText>
+      </w:r>
+      <w:r>
+        <w:rPr>
+          <w:rFonts w:ascii="Monaco" w:hAnsi="Monaco"/>
+          <w:i/>
+          <w:iCs/>
+          <w:sz w:val="20"/>
+          <w:szCs w:val="20"/>
+          <w14:shadow w14:blurRad="50800" w14:dist="50800" w14:dir="5400000" w14:sx="0" w14:sy="0" w14:kx="0" w14:ky="0" w14:algn="ctr">
+            <w14:schemeClr w14:val="bg1"/>
+          </w14:shadow>
+          <w14:props3d w14:extrusionH="0" w14:contourW="0" w14:prstMaterial="translucentPowder"/>
+        </w:rPr>
+      </w:r>
+      <w:r>
+        <w:rPr>
+          <w:rFonts w:ascii="Monaco" w:hAnsi="Monaco"/>
+          <w:i/>
+          <w:iCs/>
+          <w:sz w:val="20"/>
+          <w:szCs w:val="20"/>
+          <w14:shadow w14:blurRad="50800" w14:dist="50800" w14:dir="5400000" w14:sx="0" w14:sy="0" w14:kx="0" w14:ky="0" w14:algn="ctr">
+            <w14:schemeClr w14:val="bg1"/>
+          </w14:shadow>
+          <w14:props3d w14:extrusionH="0" w14:contourW="0" w14:prstMaterial="translucentPowder"/>
+        </w:rPr>
+        <w:fldChar w:fldCharType="end"/>
+      </w:r>
+      <w:r>
+        <w:rPr>
+          <w:rFonts w:ascii="Monaco" w:hAnsi="Monaco"/>
+          <w:iCs/>
+          <w:sz w:val="20"/>
+          <w:szCs w:val="20"/>
+          <w14:shadow w14:blurRad="50800" w14:dist="50800" w14:dir="5400000" w14:sx="0" w14:sy="0" w14:kx="0" w14:ky="0" w14:algn="ctr">
+            <w14:schemeClr w14:val="bg1"/>
+          </w14:shadow>
+          <w14:props3d w14:extrusionH="0" w14:contourW="0" w14:prstMaterial="translucentPowder"/>
+        </w:rPr>
+        <w:t xml:space="preserve"> Brackets-with-brackets refs (Lines 135-136)</w:t>
+      </w:r>
+    </w:p>
+    <w:p>
+      <w:pPr>
+        <w:spacing w:line="360" w:lineRule="auto"/>
+        <w:rPr>
+          <w:rFonts w:ascii="Monaco" w:hAnsi="Monaco"/>
+          <w:i/>
+          <w:iCs/>
+          <w:sz w:val="20"/>
+          <w:szCs w:val="20"/>
+          <w14:shadow w14:blurRad="50800" w14:dist="50800" w14:dir="5400000" w14:sx="0" w14:sy="0" w14:kx="0" w14:ky="0" w14:algn="ctr">
+            <w14:schemeClr w14:val="bg1"/>
+          </w14:shadow>
+          <w14:props3d w14:extrusionH="0" w14:contourW="0" w14:prstMaterial="translucentPowder"/>
+        </w:rPr>
+      </w:pPr>
+      <w:r>
+        <w:rPr>
+          <w:rFonts w:ascii="Monaco" w:hAnsi="Monaco"/>
+          <w:i/>
           <w:iCs/>
           <w:sz w:val="20"/>
           <w:szCs w:val="20"/>
@@ -94,7 +897,6 @@
       <w:r>
         <w:rPr>
           <w:rFonts w:ascii="Monaco" w:hAnsi="Monaco"/>
-          <w:i w:val="0"/>
           <w:iCs/>
           <w:sz w:val="20"/>
           <w:szCs w:val="20"/>
@@ -108,20 +910,20 @@
       <w:r>
         <w:rPr>
           <w:rFonts w:ascii="Monaco" w:hAnsi="Monaco"/>
-          <w:i w:val="0"/>
-          <w:iCs/>
-          <w:sz w:val="20"/>
-          <w:szCs w:val="20"/>
-          <w14:shadow w14:blurRad="50800" w14:dist="50800" w14:dir="5400000" w14:sx="0" w14:sy="0" w14:kx="0" w14:ky="0" w14:algn="ctr">
-            <w14:schemeClr w14:val="bg1"/>
-          </w14:shadow>
-          <w14:props3d w14:extrusionH="0" w14:contourW="0" w14:prstMaterial="translucentPowder"/>
-        </w:rPr>
-      </w:r>
-      <w:r>
-        <w:rPr>
-          <w:rFonts w:ascii="Monaco" w:hAnsi="Monaco"/>
-          <w:i w:val="0"/>
+          <w:i/>
+          <w:iCs/>
+          <w:sz w:val="20"/>
+          <w:szCs w:val="20"/>
+          <w14:shadow w14:blurRad="50800" w14:dist="50800" w14:dir="5400000" w14:sx="0" w14:sy="0" w14:kx="0" w14:ky="0" w14:algn="ctr">
+            <w14:schemeClr w14:val="bg1"/>
+          </w14:shadow>
+          <w14:props3d w14:extrusionH="0" w14:contourW="0" w14:prstMaterial="translucentPowder"/>
+        </w:rPr>
+      </w:r>
+      <w:r>
+        <w:rPr>
+          <w:rFonts w:ascii="Monaco" w:hAnsi="Monaco"/>
+          <w:i/>
           <w:iCs/>
           <w:sz w:val="20"/>
           <w:szCs w:val="20"/>
@@ -135,7 +937,7 @@
       <w:r>
         <w:rPr>
           <w:rFonts w:ascii="Monaco" w:hAnsi="Monaco"/>
-          <w:i w:val="0"/>
+          <w:i/>
           <w:iCs/>
           <w:sz w:val="20"/>
           <w:szCs w:val="20"/>
@@ -149,30 +951,15 @@
       <w:r>
         <w:rPr>
           <w:rFonts w:ascii="Monaco" w:hAnsi="Monaco"/>
-          <w:i w:val="0"/>
-          <w:iCs/>
-          <w:sz w:val="20"/>
-          <w:szCs w:val="20"/>
-          <w14:shadow w14:blurRad="50800" w14:dist="50800" w14:dir="5400000" w14:sx="0" w14:sy="0" w14:kx="0" w14:ky="0" w14:algn="ctr">
-            <w14:schemeClr w14:val="bg1"/>
-          </w14:shadow>
-          <w14:props3d w14:extrusionH="0" w14:contourW="0" w14:prstMaterial="translucentPowder"/>
-        </w:rPr>
-        <w:t xml:space="preserve"> </w:t>
-      </w:r>
-      <w:r>
-        <w:rPr>
-          <w:rFonts w:ascii="Monaco" w:hAnsi="Monaco"/>
-          <w:i w:val="0"/>
-          <w:iCs/>
-          <w:sz w:val="20"/>
-          <w:szCs w:val="20"/>
-          <w14:shadow w14:blurRad="50800" w14:dist="50800" w14:dir="5400000" w14:sx="0" w14:sy="0" w14:kx="0" w14:ky="0" w14:algn="ctr">
-            <w14:schemeClr w14:val="bg1"/>
-          </w14:shadow>
-          <w14:props3d w14:extrusionH="0" w14:contourW="0" w14:prstMaterial="translucentPowder"/>
-        </w:rPr>
-        <w:t>Citation format needs to be et al for three or more authors</w:t>
+          <w:iCs/>
+          <w:sz w:val="20"/>
+          <w:szCs w:val="20"/>
+          <w14:shadow w14:blurRad="50800" w14:dist="50800" w14:dir="5400000" w14:sx="0" w14:sy="0" w14:kx="0" w14:ky="0" w14:algn="ctr">
+            <w14:schemeClr w14:val="bg1"/>
+          </w14:shadow>
+          <w14:props3d w14:extrusionH="0" w14:contourW="0" w14:prstMaterial="translucentPowder"/>
+        </w:rPr>
+        <w:t xml:space="preserve"> LT Q for Liz re. sonar eq details or ref (Line 150)</w:t>
       </w:r>
     </w:p>
     <w:p>
@@ -180,7 +967,7 @@
         <w:spacing w:line="360" w:lineRule="auto"/>
         <w:rPr>
           <w:rFonts w:ascii="Monaco" w:hAnsi="Monaco"/>
-          <w:i w:val="0"/>
+          <w:i/>
           <w:iCs/>
           <w:sz w:val="20"/>
           <w:szCs w:val="20"/>
@@ -193,7 +980,7 @@
       <w:r>
         <w:rPr>
           <w:rFonts w:ascii="Monaco" w:hAnsi="Monaco"/>
-          <w:i w:val="0"/>
+          <w:i/>
           <w:iCs/>
           <w:sz w:val="20"/>
           <w:szCs w:val="20"/>
@@ -217,7 +1004,6 @@
       <w:r>
         <w:rPr>
           <w:rFonts w:ascii="Monaco" w:hAnsi="Monaco"/>
-          <w:i w:val="0"/>
           <w:iCs/>
           <w:sz w:val="20"/>
           <w:szCs w:val="20"/>
@@ -231,20 +1017,20 @@
       <w:r>
         <w:rPr>
           <w:rFonts w:ascii="Monaco" w:hAnsi="Monaco"/>
-          <w:i w:val="0"/>
-          <w:iCs/>
-          <w:sz w:val="20"/>
-          <w:szCs w:val="20"/>
-          <w14:shadow w14:blurRad="50800" w14:dist="50800" w14:dir="5400000" w14:sx="0" w14:sy="0" w14:kx="0" w14:ky="0" w14:algn="ctr">
-            <w14:schemeClr w14:val="bg1"/>
-          </w14:shadow>
-          <w14:props3d w14:extrusionH="0" w14:contourW="0" w14:prstMaterial="translucentPowder"/>
-        </w:rPr>
-      </w:r>
-      <w:r>
-        <w:rPr>
-          <w:rFonts w:ascii="Monaco" w:hAnsi="Monaco"/>
-          <w:i w:val="0"/>
+          <w:i/>
+          <w:iCs/>
+          <w:sz w:val="20"/>
+          <w:szCs w:val="20"/>
+          <w14:shadow w14:blurRad="50800" w14:dist="50800" w14:dir="5400000" w14:sx="0" w14:sy="0" w14:kx="0" w14:ky="0" w14:algn="ctr">
+            <w14:schemeClr w14:val="bg1"/>
+          </w14:shadow>
+          <w14:props3d w14:extrusionH="0" w14:contourW="0" w14:prstMaterial="translucentPowder"/>
+        </w:rPr>
+      </w:r>
+      <w:r>
+        <w:rPr>
+          <w:rFonts w:ascii="Monaco" w:hAnsi="Monaco"/>
+          <w:i/>
           <w:iCs/>
           <w:sz w:val="20"/>
           <w:szCs w:val="20"/>
@@ -258,7 +1044,7 @@
       <w:r>
         <w:rPr>
           <w:rFonts w:ascii="Monaco" w:hAnsi="Monaco"/>
-          <w:i w:val="0"/>
+          <w:i/>
           <w:iCs/>
           <w:sz w:val="20"/>
           <w:szCs w:val="20"/>
@@ -272,16 +1058,41 @@
       <w:r>
         <w:rPr>
           <w:rFonts w:ascii="Monaco" w:hAnsi="Monaco"/>
-          <w:i w:val="0"/>
-          <w:iCs/>
-          <w:sz w:val="20"/>
-          <w:szCs w:val="20"/>
-          <w14:shadow w14:blurRad="50800" w14:dist="50800" w14:dir="5400000" w14:sx="0" w14:sy="0" w14:kx="0" w14:ky="0" w14:algn="ctr">
-            <w14:schemeClr w14:val="bg1"/>
-          </w14:shadow>
-          <w14:props3d w14:extrusionH="0" w14:contourW="0" w14:prstMaterial="translucentPowder"/>
-        </w:rPr>
-        <w:t xml:space="preserve"> First paragraph of intro needs better/more recent references</w:t>
+          <w:iCs/>
+          <w:sz w:val="20"/>
+          <w:szCs w:val="20"/>
+          <w14:shadow w14:blurRad="50800" w14:dist="50800" w14:dir="5400000" w14:sx="0" w14:sy="0" w14:kx="0" w14:ky="0" w14:algn="ctr">
+            <w14:schemeClr w14:val="bg1"/>
+          </w14:shadow>
+          <w14:props3d w14:extrusionH="0" w14:contourW="0" w14:prstMaterial="translucentPowder"/>
+        </w:rPr>
+        <w:t xml:space="preserve"> </w:t>
+      </w:r>
+      <w:r>
+        <w:rPr>
+          <w:rFonts w:ascii="Monaco" w:hAnsi="Monaco"/>
+          <w:iCs/>
+          <w:sz w:val="20"/>
+          <w:szCs w:val="20"/>
+          <w14:shadow w14:blurRad="50800" w14:dist="50800" w14:dir="5400000" w14:sx="0" w14:sy="0" w14:kx="0" w14:ky="0" w14:algn="ctr">
+            <w14:schemeClr w14:val="bg1"/>
+          </w14:shadow>
+          <w14:props3d w14:extrusionH="0" w14:contourW="0" w14:prstMaterial="translucentPowder"/>
+        </w:rPr>
+        <w:t>LT comments on equations in methods section</w:t>
+      </w:r>
+      <w:r>
+        <w:rPr>
+          <w:rFonts w:ascii="Monaco" w:hAnsi="Monaco"/>
+          <w:iCs/>
+          <w:sz w:val="20"/>
+          <w:szCs w:val="20"/>
+          <w14:shadow w14:blurRad="50800" w14:dist="50800" w14:dir="5400000" w14:sx="0" w14:sy="0" w14:kx="0" w14:ky="0" w14:algn="ctr">
+            <w14:schemeClr w14:val="bg1"/>
+          </w14:shadow>
+          <w14:props3d w14:extrusionH="0" w14:contourW="0" w14:prstMaterial="translucentPowder"/>
+        </w:rPr>
+        <w:t xml:space="preserve"> (DLM?)</w:t>
       </w:r>
     </w:p>
     <w:p>
@@ -289,7 +1100,7 @@
         <w:spacing w:line="360" w:lineRule="auto"/>
         <w:rPr>
           <w:rFonts w:ascii="Monaco" w:hAnsi="Monaco"/>
-          <w:i w:val="0"/>
+          <w:i/>
           <w:iCs/>
           <w:sz w:val="20"/>
           <w:szCs w:val="20"/>
@@ -302,7 +1113,101 @@
       <w:r>
         <w:rPr>
           <w:rFonts w:ascii="Monaco" w:hAnsi="Monaco"/>
-          <w:i w:val="0"/>
+          <w:i/>
+          <w:iCs/>
+          <w:sz w:val="20"/>
+          <w:szCs w:val="20"/>
+          <w14:shadow w14:blurRad="50800" w14:dist="50800" w14:dir="5400000" w14:sx="0" w14:sy="0" w14:kx="0" w14:ky="0" w14:algn="ctr">
+            <w14:schemeClr w14:val="bg1"/>
+          </w14:shadow>
+          <w14:props3d w14:extrusionH="0" w14:contourW="0" w14:prstMaterial="translucentPowder"/>
+        </w:rPr>
+        <w:fldChar w:fldCharType="begin">
+          <w:ffData>
+            <w:name w:val=""/>
+            <w:enabled/>
+            <w:calcOnExit w:val="0"/>
+            <w:checkBox>
+              <w:sizeAuto/>
+              <w:default w:val="1"/>
+            </w:checkBox>
+          </w:ffData>
+        </w:fldChar>
+      </w:r>
+      <w:r>
+        <w:rPr>
+          <w:rFonts w:ascii="Monaco" w:hAnsi="Monaco"/>
+          <w:i/>
+          <w:iCs/>
+          <w:sz w:val="20"/>
+          <w:szCs w:val="20"/>
+          <w14:shadow w14:blurRad="50800" w14:dist="50800" w14:dir="5400000" w14:sx="0" w14:sy="0" w14:kx="0" w14:ky="0" w14:algn="ctr">
+            <w14:schemeClr w14:val="bg1"/>
+          </w14:shadow>
+          <w14:props3d w14:extrusionH="0" w14:contourW="0" w14:prstMaterial="translucentPowder"/>
+        </w:rPr>
+        <w:instrText xml:space="preserve"> FORMCHECKBOX </w:instrText>
+      </w:r>
+      <w:r>
+        <w:rPr>
+          <w:rFonts w:ascii="Monaco" w:hAnsi="Monaco"/>
+          <w:i/>
+          <w:iCs/>
+          <w:sz w:val="20"/>
+          <w:szCs w:val="20"/>
+          <w14:shadow w14:blurRad="50800" w14:dist="50800" w14:dir="5400000" w14:sx="0" w14:sy="0" w14:kx="0" w14:ky="0" w14:algn="ctr">
+            <w14:schemeClr w14:val="bg1"/>
+          </w14:shadow>
+          <w14:props3d w14:extrusionH="0" w14:contourW="0" w14:prstMaterial="translucentPowder"/>
+        </w:rPr>
+      </w:r>
+      <w:r>
+        <w:rPr>
+          <w:rFonts w:ascii="Monaco" w:hAnsi="Monaco"/>
+          <w:i/>
+          <w:iCs/>
+          <w:sz w:val="20"/>
+          <w:szCs w:val="20"/>
+          <w14:shadow w14:blurRad="50800" w14:dist="50800" w14:dir="5400000" w14:sx="0" w14:sy="0" w14:kx="0" w14:ky="0" w14:algn="ctr">
+            <w14:schemeClr w14:val="bg1"/>
+          </w14:shadow>
+          <w14:props3d w14:extrusionH="0" w14:contourW="0" w14:prstMaterial="translucentPowder"/>
+        </w:rPr>
+        <w:fldChar w:fldCharType="end"/>
+      </w:r>
+      <w:r>
+        <w:rPr>
+          <w:rFonts w:ascii="Monaco" w:hAnsi="Monaco"/>
+          <w:iCs/>
+          <w:sz w:val="20"/>
+          <w:szCs w:val="20"/>
+          <w14:shadow w14:blurRad="50800" w14:dist="50800" w14:dir="5400000" w14:sx="0" w14:sy="0" w14:kx="0" w14:ky="0" w14:algn="ctr">
+            <w14:schemeClr w14:val="bg1"/>
+          </w14:shadow>
+          <w14:props3d w14:extrusionH="0" w14:contourW="0" w14:prstMaterial="translucentPowder"/>
+        </w:rPr>
+        <w:t xml:space="preserve"> Fix order of supplementary figures to match order in text</w:t>
+      </w:r>
+    </w:p>
+    <w:p>
+      <w:pPr>
+        <w:spacing w:line="360" w:lineRule="auto"/>
+        <w:rPr>
+          <w:rFonts w:ascii="Monaco" w:hAnsi="Monaco"/>
+          <w:i/>
+          <w:iCs/>
+          <w:sz w:val="20"/>
+          <w:szCs w:val="20"/>
+          <w14:shadow w14:blurRad="50800" w14:dist="50800" w14:dir="5400000" w14:sx="0" w14:sy="0" w14:kx="0" w14:ky="0" w14:algn="ctr">
+            <w14:schemeClr w14:val="bg1"/>
+          </w14:shadow>
+          <w14:props3d w14:extrusionH="0" w14:contourW="0" w14:prstMaterial="translucentPowder"/>
+        </w:rPr>
+      </w:pPr>
+      <w:r>
+        <w:rPr>
+          <w:rFonts w:ascii="Monaco" w:hAnsi="Monaco"/>
+          <w:i/>
           <w:iCs/>
           <w:sz w:val="20"/>
           <w:szCs w:val="20"/>
@@ -326,7 +1231,6 @@
       <w:r>
         <w:rPr>
           <w:rFonts w:ascii="Monaco" w:hAnsi="Monaco"/>
-          <w:i w:val="0"/>
           <w:iCs/>
           <w:sz w:val="20"/>
           <w:szCs w:val="20"/>
@@ -340,20 +1244,20 @@
       <w:r>
         <w:rPr>
           <w:rFonts w:ascii="Monaco" w:hAnsi="Monaco"/>
-          <w:i w:val="0"/>
-          <w:iCs/>
-          <w:sz w:val="20"/>
-          <w:szCs w:val="20"/>
-          <w14:shadow w14:blurRad="50800" w14:dist="50800" w14:dir="5400000" w14:sx="0" w14:sy="0" w14:kx="0" w14:ky="0" w14:algn="ctr">
-            <w14:schemeClr w14:val="bg1"/>
-          </w14:shadow>
-          <w14:props3d w14:extrusionH="0" w14:contourW="0" w14:prstMaterial="translucentPowder"/>
-        </w:rPr>
-      </w:r>
-      <w:r>
-        <w:rPr>
-          <w:rFonts w:ascii="Monaco" w:hAnsi="Monaco"/>
-          <w:i w:val="0"/>
+          <w:i/>
+          <w:iCs/>
+          <w:sz w:val="20"/>
+          <w:szCs w:val="20"/>
+          <w14:shadow w14:blurRad="50800" w14:dist="50800" w14:dir="5400000" w14:sx="0" w14:sy="0" w14:kx="0" w14:ky="0" w14:algn="ctr">
+            <w14:schemeClr w14:val="bg1"/>
+          </w14:shadow>
+          <w14:props3d w14:extrusionH="0" w14:contourW="0" w14:prstMaterial="translucentPowder"/>
+        </w:rPr>
+      </w:r>
+      <w:r>
+        <w:rPr>
+          <w:rFonts w:ascii="Monaco" w:hAnsi="Monaco"/>
+          <w:i/>
           <w:iCs/>
           <w:sz w:val="20"/>
           <w:szCs w:val="20"/>
@@ -367,7 +1271,7 @@
       <w:r>
         <w:rPr>
           <w:rFonts w:ascii="Monaco" w:hAnsi="Monaco"/>
-          <w:i w:val="0"/>
+          <w:i/>
           <w:iCs/>
           <w:sz w:val="20"/>
           <w:szCs w:val="20"/>
@@ -381,16 +1285,15 @@
       <w:r>
         <w:rPr>
           <w:rFonts w:ascii="Monaco" w:hAnsi="Monaco"/>
-          <w:i w:val="0"/>
-          <w:iCs/>
-          <w:sz w:val="20"/>
-          <w:szCs w:val="20"/>
-          <w14:shadow w14:blurRad="50800" w14:dist="50800" w14:dir="5400000" w14:sx="0" w14:sy="0" w14:kx="0" w14:ky="0" w14:algn="ctr">
-            <w14:schemeClr w14:val="bg1"/>
-          </w14:shadow>
-          <w14:props3d w14:extrusionH="0" w14:contourW="0" w14:prstMaterial="translucentPowder"/>
-        </w:rPr>
-        <w:t xml:space="preserve"> Last paragraph of intro needs revision re. AUTEC</w:t>
+          <w:iCs/>
+          <w:sz w:val="20"/>
+          <w:szCs w:val="20"/>
+          <w14:shadow w14:blurRad="50800" w14:dist="50800" w14:dir="5400000" w14:sx="0" w14:sy="0" w14:kx="0" w14:ky="0" w14:algn="ctr">
+            <w14:schemeClr w14:val="bg1"/>
+          </w14:shadow>
+          <w14:props3d w14:extrusionH="0" w14:contourW="0" w14:prstMaterial="translucentPowder"/>
+        </w:rPr>
+        <w:t xml:space="preserve"> Discussion – comment on how to reduce uncertainty</w:t>
       </w:r>
     </w:p>
     <w:p>
@@ -398,7 +1301,7 @@
         <w:spacing w:line="360" w:lineRule="auto"/>
         <w:rPr>
           <w:rFonts w:ascii="Monaco" w:hAnsi="Monaco"/>
-          <w:i w:val="0"/>
+          <w:i/>
           <w:iCs/>
           <w:sz w:val="20"/>
           <w:szCs w:val="20"/>
@@ -411,7 +1314,7 @@
       <w:r>
         <w:rPr>
           <w:rFonts w:ascii="Monaco" w:hAnsi="Monaco"/>
-          <w:i w:val="0"/>
+          <w:i/>
           <w:iCs/>
           <w:sz w:val="20"/>
           <w:szCs w:val="20"/>
@@ -435,7 +1338,6 @@
       <w:r>
         <w:rPr>
           <w:rFonts w:ascii="Monaco" w:hAnsi="Monaco"/>
-          <w:i w:val="0"/>
           <w:iCs/>
           <w:sz w:val="20"/>
           <w:szCs w:val="20"/>
@@ -449,20 +1351,20 @@
       <w:r>
         <w:rPr>
           <w:rFonts w:ascii="Monaco" w:hAnsi="Monaco"/>
-          <w:i w:val="0"/>
-          <w:iCs/>
-          <w:sz w:val="20"/>
-          <w:szCs w:val="20"/>
-          <w14:shadow w14:blurRad="50800" w14:dist="50800" w14:dir="5400000" w14:sx="0" w14:sy="0" w14:kx="0" w14:ky="0" w14:algn="ctr">
-            <w14:schemeClr w14:val="bg1"/>
-          </w14:shadow>
-          <w14:props3d w14:extrusionH="0" w14:contourW="0" w14:prstMaterial="translucentPowder"/>
-        </w:rPr>
-      </w:r>
-      <w:r>
-        <w:rPr>
-          <w:rFonts w:ascii="Monaco" w:hAnsi="Monaco"/>
-          <w:i w:val="0"/>
+          <w:i/>
+          <w:iCs/>
+          <w:sz w:val="20"/>
+          <w:szCs w:val="20"/>
+          <w14:shadow w14:blurRad="50800" w14:dist="50800" w14:dir="5400000" w14:sx="0" w14:sy="0" w14:kx="0" w14:ky="0" w14:algn="ctr">
+            <w14:schemeClr w14:val="bg1"/>
+          </w14:shadow>
+          <w14:props3d w14:extrusionH="0" w14:contourW="0" w14:prstMaterial="translucentPowder"/>
+        </w:rPr>
+      </w:r>
+      <w:r>
+        <w:rPr>
+          <w:rFonts w:ascii="Monaco" w:hAnsi="Monaco"/>
+          <w:i/>
           <w:iCs/>
           <w:sz w:val="20"/>
           <w:szCs w:val="20"/>
@@ -476,7 +1378,7 @@
       <w:r>
         <w:rPr>
           <w:rFonts w:ascii="Monaco" w:hAnsi="Monaco"/>
-          <w:i w:val="0"/>
+          <w:i/>
           <w:iCs/>
           <w:sz w:val="20"/>
           <w:szCs w:val="20"/>
@@ -490,30 +1392,15 @@
       <w:r>
         <w:rPr>
           <w:rFonts w:ascii="Monaco" w:hAnsi="Monaco"/>
-          <w:i w:val="0"/>
-          <w:iCs/>
-          <w:sz w:val="20"/>
-          <w:szCs w:val="20"/>
-          <w14:shadow w14:blurRad="50800" w14:dist="50800" w14:dir="5400000" w14:sx="0" w14:sy="0" w14:kx="0" w14:ky="0" w14:algn="ctr">
-            <w14:schemeClr w14:val="bg1"/>
-          </w14:shadow>
-          <w14:props3d w14:extrusionH="0" w14:contourW="0" w14:prstMaterial="translucentPowder"/>
-        </w:rPr>
-        <w:t xml:space="preserve"> </w:t>
-      </w:r>
-      <w:r>
-        <w:rPr>
-          <w:rFonts w:ascii="Monaco" w:hAnsi="Monaco"/>
-          <w:i w:val="0"/>
-          <w:iCs/>
-          <w:sz w:val="20"/>
-          <w:szCs w:val="20"/>
-          <w14:shadow w14:blurRad="50800" w14:dist="50800" w14:dir="5400000" w14:sx="0" w14:sy="0" w14:kx="0" w14:ky="0" w14:algn="ctr">
-            <w14:schemeClr w14:val="bg1"/>
-          </w14:shadow>
-          <w14:props3d w14:extrusionH="0" w14:contourW="0" w14:prstMaterial="translucentPowder"/>
-        </w:rPr>
-        <w:t>Format of C.R. Martin et al (Line 113)</w:t>
+          <w:iCs/>
+          <w:sz w:val="20"/>
+          <w:szCs w:val="20"/>
+          <w14:shadow w14:blurRad="50800" w14:dist="50800" w14:dir="5400000" w14:sx="0" w14:sy="0" w14:kx="0" w14:ky="0" w14:algn="ctr">
+            <w14:schemeClr w14:val="bg1"/>
+          </w14:shadow>
+          <w14:props3d w14:extrusionH="0" w14:contourW="0" w14:prstMaterial="translucentPowder"/>
+        </w:rPr>
+        <w:t xml:space="preserve"> Liz Q: paragraph re. habitat differences: needs a concluding sentence?</w:t>
       </w:r>
     </w:p>
     <w:p>
@@ -521,7 +1408,7 @@
         <w:spacing w:line="360" w:lineRule="auto"/>
         <w:rPr>
           <w:rFonts w:ascii="Monaco" w:hAnsi="Monaco"/>
-          <w:i w:val="0"/>
+          <w:i/>
           <w:iCs/>
           <w:sz w:val="20"/>
           <w:szCs w:val="20"/>
@@ -534,7 +1421,7 @@
       <w:r>
         <w:rPr>
           <w:rFonts w:ascii="Monaco" w:hAnsi="Monaco"/>
-          <w:i w:val="0"/>
+          <w:i/>
           <w:iCs/>
           <w:sz w:val="20"/>
           <w:szCs w:val="20"/>
@@ -558,7 +1445,6 @@
       <w:r>
         <w:rPr>
           <w:rFonts w:ascii="Monaco" w:hAnsi="Monaco"/>
-          <w:i w:val="0"/>
           <w:iCs/>
           <w:sz w:val="20"/>
           <w:szCs w:val="20"/>
@@ -572,20 +1458,20 @@
       <w:r>
         <w:rPr>
           <w:rFonts w:ascii="Monaco" w:hAnsi="Monaco"/>
-          <w:i w:val="0"/>
-          <w:iCs/>
-          <w:sz w:val="20"/>
-          <w:szCs w:val="20"/>
-          <w14:shadow w14:blurRad="50800" w14:dist="50800" w14:dir="5400000" w14:sx="0" w14:sy="0" w14:kx="0" w14:ky="0" w14:algn="ctr">
-            <w14:schemeClr w14:val="bg1"/>
-          </w14:shadow>
-          <w14:props3d w14:extrusionH="0" w14:contourW="0" w14:prstMaterial="translucentPowder"/>
-        </w:rPr>
-      </w:r>
-      <w:r>
-        <w:rPr>
-          <w:rFonts w:ascii="Monaco" w:hAnsi="Monaco"/>
-          <w:i w:val="0"/>
+          <w:i/>
+          <w:iCs/>
+          <w:sz w:val="20"/>
+          <w:szCs w:val="20"/>
+          <w14:shadow w14:blurRad="50800" w14:dist="50800" w14:dir="5400000" w14:sx="0" w14:sy="0" w14:kx="0" w14:ky="0" w14:algn="ctr">
+            <w14:schemeClr w14:val="bg1"/>
+          </w14:shadow>
+          <w14:props3d w14:extrusionH="0" w14:contourW="0" w14:prstMaterial="translucentPowder"/>
+        </w:rPr>
+      </w:r>
+      <w:r>
+        <w:rPr>
+          <w:rFonts w:ascii="Monaco" w:hAnsi="Monaco"/>
+          <w:i/>
           <w:iCs/>
           <w:sz w:val="20"/>
           <w:szCs w:val="20"/>
@@ -599,7 +1485,7 @@
       <w:r>
         <w:rPr>
           <w:rFonts w:ascii="Monaco" w:hAnsi="Monaco"/>
-          <w:i w:val="0"/>
+          <w:i/>
           <w:iCs/>
           <w:sz w:val="20"/>
           <w:szCs w:val="20"/>
@@ -613,16 +1499,15 @@
       <w:r>
         <w:rPr>
           <w:rFonts w:ascii="Monaco" w:hAnsi="Monaco"/>
-          <w:i w:val="0"/>
-          <w:iCs/>
-          <w:sz w:val="20"/>
-          <w:szCs w:val="20"/>
-          <w14:shadow w14:blurRad="50800" w14:dist="50800" w14:dir="5400000" w14:sx="0" w14:sy="0" w14:kx="0" w14:ky="0" w14:algn="ctr">
-            <w14:schemeClr w14:val="bg1"/>
-          </w14:shadow>
-          <w14:props3d w14:extrusionH="0" w14:contourW="0" w14:prstMaterial="translucentPowder"/>
-        </w:rPr>
-        <w:t xml:space="preserve"> LT Q for Liz re. NUWC v PMRF grouping algorithm (Line 120)</w:t>
+          <w:iCs/>
+          <w:sz w:val="20"/>
+          <w:szCs w:val="20"/>
+          <w14:shadow w14:blurRad="50800" w14:dist="50800" w14:dir="5400000" w14:sx="0" w14:sy="0" w14:kx="0" w14:ky="0" w14:algn="ctr">
+            <w14:schemeClr w14:val="bg1"/>
+          </w14:shadow>
+          <w14:props3d w14:extrusionH="0" w14:contourW="0" w14:prstMaterial="translucentPowder"/>
+        </w:rPr>
+        <w:t xml:space="preserve"> Liz Q: final paragraph – LT asks what the point is</w:t>
       </w:r>
     </w:p>
     <w:p>
@@ -630,8 +1515,6 @@
         <w:spacing w:line="360" w:lineRule="auto"/>
         <w:rPr>
           <w:rFonts w:ascii="Monaco" w:hAnsi="Monaco"/>
-          <w:i w:val="0"/>
-          <w:iCs/>
           <w:sz w:val="20"/>
           <w:szCs w:val="20"/>
           <w14:shadow w14:blurRad="50800" w14:dist="50800" w14:dir="5400000" w14:sx="0" w14:sy="0" w14:kx="0" w14:ky="0" w14:algn="ctr">
@@ -643,8 +1526,6 @@
       <w:r>
         <w:rPr>
           <w:rFonts w:ascii="Monaco" w:hAnsi="Monaco"/>
-          <w:i w:val="0"/>
-          <w:iCs/>
           <w:sz w:val="20"/>
           <w:szCs w:val="20"/>
           <w14:shadow w14:blurRad="50800" w14:dist="50800" w14:dir="5400000" w14:sx="0" w14:sy="0" w14:kx="0" w14:ky="0" w14:algn="ctr">
@@ -667,8 +1548,6 @@
       <w:r>
         <w:rPr>
           <w:rFonts w:ascii="Monaco" w:hAnsi="Monaco"/>
-          <w:i w:val="0"/>
-          <w:iCs/>
           <w:sz w:val="20"/>
           <w:szCs w:val="20"/>
           <w14:shadow w14:blurRad="50800" w14:dist="50800" w14:dir="5400000" w14:sx="0" w14:sy="0" w14:kx="0" w14:ky="0" w14:algn="ctr">
@@ -681,21 +1560,17 @@
       <w:r>
         <w:rPr>
           <w:rFonts w:ascii="Monaco" w:hAnsi="Monaco"/>
-          <w:i w:val="0"/>
-          <w:iCs/>
-          <w:sz w:val="20"/>
-          <w:szCs w:val="20"/>
-          <w14:shadow w14:blurRad="50800" w14:dist="50800" w14:dir="5400000" w14:sx="0" w14:sy="0" w14:kx="0" w14:ky="0" w14:algn="ctr">
-            <w14:schemeClr w14:val="bg1"/>
-          </w14:shadow>
-          <w14:props3d w14:extrusionH="0" w14:contourW="0" w14:prstMaterial="translucentPowder"/>
-        </w:rPr>
-      </w:r>
-      <w:r>
-        <w:rPr>
-          <w:rFonts w:ascii="Monaco" w:hAnsi="Monaco"/>
-          <w:i w:val="0"/>
-          <w:iCs/>
+          <w:sz w:val="20"/>
+          <w:szCs w:val="20"/>
+          <w14:shadow w14:blurRad="50800" w14:dist="50800" w14:dir="5400000" w14:sx="0" w14:sy="0" w14:kx="0" w14:ky="0" w14:algn="ctr">
+            <w14:schemeClr w14:val="bg1"/>
+          </w14:shadow>
+          <w14:props3d w14:extrusionH="0" w14:contourW="0" w14:prstMaterial="translucentPowder"/>
+        </w:rPr>
+      </w:r>
+      <w:r>
+        <w:rPr>
+          <w:rFonts w:ascii="Monaco" w:hAnsi="Monaco"/>
           <w:sz w:val="20"/>
           <w:szCs w:val="20"/>
           <w14:shadow w14:blurRad="50800" w14:dist="50800" w14:dir="5400000" w14:sx="0" w14:sy="0" w14:kx="0" w14:ky="0" w14:algn="ctr">
@@ -708,8 +1583,6 @@
       <w:r>
         <w:rPr>
           <w:rFonts w:ascii="Monaco" w:hAnsi="Monaco"/>
-          <w:i w:val="0"/>
-          <w:iCs/>
           <w:sz w:val="20"/>
           <w:szCs w:val="20"/>
           <w14:shadow w14:blurRad="50800" w14:dist="50800" w14:dir="5400000" w14:sx="0" w14:sy="0" w14:kx="0" w14:ky="0" w14:algn="ctr">
@@ -722,44 +1595,14 @@
       <w:r>
         <w:rPr>
           <w:rFonts w:ascii="Monaco" w:hAnsi="Monaco"/>
-          <w:i w:val="0"/>
-          <w:iCs/>
-          <w:sz w:val="20"/>
-          <w:szCs w:val="20"/>
-          <w14:shadow w14:blurRad="50800" w14:dist="50800" w14:dir="5400000" w14:sx="0" w14:sy="0" w14:kx="0" w14:ky="0" w14:algn="ctr">
-            <w14:schemeClr w14:val="bg1"/>
-          </w14:shadow>
-          <w14:props3d w14:extrusionH="0" w14:contourW="0" w14:prstMaterial="translucentPowder"/>
-        </w:rPr>
-        <w:t xml:space="preserve"> </w:t>
-      </w:r>
-      <w:r>
-        <w:rPr>
-          <w:rFonts w:ascii="Monaco" w:hAnsi="Monaco"/>
-          <w:i w:val="0"/>
-          <w:iCs/>
-          <w:sz w:val="20"/>
-          <w:szCs w:val="20"/>
-          <w14:shadow w14:blurRad="50800" w14:dist="50800" w14:dir="5400000" w14:sx="0" w14:sy="0" w14:kx="0" w14:ky="0" w14:algn="ctr">
-            <w14:schemeClr w14:val="bg1"/>
-          </w14:shadow>
-          <w14:props3d w14:extrusionH="0" w14:contourW="0" w14:prstMaterial="translucentPowder"/>
-        </w:rPr>
-        <w:t>LT Q for Liz re. unreliable above 150 dB clipping (Line 1</w:t>
-      </w:r>
-      <w:r>
-        <w:rPr>
-          <w:rFonts w:ascii="Monaco" w:hAnsi="Monaco"/>
-          <w:i w:val="0"/>
-          <w:iCs/>
-          <w:sz w:val="20"/>
-          <w:szCs w:val="20"/>
-          <w14:shadow w14:blurRad="50800" w14:dist="50800" w14:dir="5400000" w14:sx="0" w14:sy="0" w14:kx="0" w14:ky="0" w14:algn="ctr">
-            <w14:schemeClr w14:val="bg1"/>
-          </w14:shadow>
-          <w14:props3d w14:extrusionH="0" w14:contourW="0" w14:prstMaterial="translucentPowder"/>
-        </w:rPr>
-        <w:t>32)</w:t>
+          <w:sz w:val="20"/>
+          <w:szCs w:val="20"/>
+          <w14:shadow w14:blurRad="50800" w14:dist="50800" w14:dir="5400000" w14:sx="0" w14:sy="0" w14:kx="0" w14:ky="0" w14:algn="ctr">
+            <w14:schemeClr w14:val="bg1"/>
+          </w14:shadow>
+          <w14:props3d w14:extrusionH="0" w14:contourW="0" w14:prstMaterial="translucentPowder"/>
+        </w:rPr>
+        <w:t xml:space="preserve"> Discussion – comment on future research directions</w:t>
       </w:r>
     </w:p>
     <w:p>
@@ -767,7 +1610,7 @@
         <w:spacing w:line="360" w:lineRule="auto"/>
         <w:rPr>
           <w:rFonts w:ascii="Monaco" w:hAnsi="Monaco"/>
-          <w:i w:val="0"/>
+          <w:i/>
           <w:iCs/>
           <w:sz w:val="20"/>
           <w:szCs w:val="20"/>
@@ -780,7 +1623,7 @@
       <w:r>
         <w:rPr>
           <w:rFonts w:ascii="Monaco" w:hAnsi="Monaco"/>
-          <w:i w:val="0"/>
+          <w:i/>
           <w:iCs/>
           <w:sz w:val="20"/>
           <w:szCs w:val="20"/>
@@ -804,7 +1647,6 @@
       <w:r>
         <w:rPr>
           <w:rFonts w:ascii="Monaco" w:hAnsi="Monaco"/>
-          <w:i w:val="0"/>
           <w:iCs/>
           <w:sz w:val="20"/>
           <w:szCs w:val="20"/>
@@ -818,20 +1660,20 @@
       <w:r>
         <w:rPr>
           <w:rFonts w:ascii="Monaco" w:hAnsi="Monaco"/>
-          <w:i w:val="0"/>
-          <w:iCs/>
-          <w:sz w:val="20"/>
-          <w:szCs w:val="20"/>
-          <w14:shadow w14:blurRad="50800" w14:dist="50800" w14:dir="5400000" w14:sx="0" w14:sy="0" w14:kx="0" w14:ky="0" w14:algn="ctr">
-            <w14:schemeClr w14:val="bg1"/>
-          </w14:shadow>
-          <w14:props3d w14:extrusionH="0" w14:contourW="0" w14:prstMaterial="translucentPowder"/>
-        </w:rPr>
-      </w:r>
-      <w:r>
-        <w:rPr>
-          <w:rFonts w:ascii="Monaco" w:hAnsi="Monaco"/>
-          <w:i w:val="0"/>
+          <w:i/>
+          <w:iCs/>
+          <w:sz w:val="20"/>
+          <w:szCs w:val="20"/>
+          <w14:shadow w14:blurRad="50800" w14:dist="50800" w14:dir="5400000" w14:sx="0" w14:sy="0" w14:kx="0" w14:ky="0" w14:algn="ctr">
+            <w14:schemeClr w14:val="bg1"/>
+          </w14:shadow>
+          <w14:props3d w14:extrusionH="0" w14:contourW="0" w14:prstMaterial="translucentPowder"/>
+        </w:rPr>
+      </w:r>
+      <w:r>
+        <w:rPr>
+          <w:rFonts w:ascii="Monaco" w:hAnsi="Monaco"/>
+          <w:i/>
           <w:iCs/>
           <w:sz w:val="20"/>
           <w:szCs w:val="20"/>
@@ -845,7 +1687,7 @@
       <w:r>
         <w:rPr>
           <w:rFonts w:ascii="Monaco" w:hAnsi="Monaco"/>
-          <w:i w:val="0"/>
+          <w:i/>
           <w:iCs/>
           <w:sz w:val="20"/>
           <w:szCs w:val="20"/>
@@ -859,16 +1701,43 @@
       <w:r>
         <w:rPr>
           <w:rFonts w:ascii="Monaco" w:hAnsi="Monaco"/>
-          <w:i w:val="0"/>
-          <w:iCs/>
-          <w:sz w:val="20"/>
-          <w:szCs w:val="20"/>
-          <w14:shadow w14:blurRad="50800" w14:dist="50800" w14:dir="5400000" w14:sx="0" w14:sy="0" w14:kx="0" w14:ky="0" w14:algn="ctr">
-            <w14:schemeClr w14:val="bg1"/>
-          </w14:shadow>
-          <w14:props3d w14:extrusionH="0" w14:contourW="0" w14:prstMaterial="translucentPowder"/>
-        </w:rPr>
-        <w:t xml:space="preserve"> LT Q variability in dive depths (Line 135)</w:t>
+          <w:iCs/>
+          <w:sz w:val="20"/>
+          <w:szCs w:val="20"/>
+          <w14:shadow w14:blurRad="50800" w14:dist="50800" w14:dir="5400000" w14:sx="0" w14:sy="0" w14:kx="0" w14:ky="0" w14:algn="ctr">
+            <w14:schemeClr w14:val="bg1"/>
+          </w14:shadow>
+          <w14:props3d w14:extrusionH="0" w14:contourW="0" w14:prstMaterial="translucentPowder"/>
+        </w:rPr>
+        <w:t xml:space="preserve"> Create </w:t>
+      </w:r>
+      <w:proofErr w:type="spellStart"/>
+      <w:r>
+        <w:rPr>
+          <w:rFonts w:ascii="Monaco" w:hAnsi="Monaco"/>
+          <w:iCs/>
+          <w:sz w:val="20"/>
+          <w:szCs w:val="20"/>
+          <w14:shadow w14:blurRad="50800" w14:dist="50800" w14:dir="5400000" w14:sx="0" w14:sy="0" w14:kx="0" w14:ky="0" w14:algn="ctr">
+            <w14:schemeClr w14:val="bg1"/>
+          </w14:shadow>
+          <w14:props3d w14:extrusionH="0" w14:contourW="0" w14:prstMaterial="translucentPowder"/>
+        </w:rPr>
+        <w:t>zenodo</w:t>
+      </w:r>
+      <w:proofErr w:type="spellEnd"/>
+      <w:r>
+        <w:rPr>
+          <w:rFonts w:ascii="Monaco" w:hAnsi="Monaco"/>
+          <w:iCs/>
+          <w:sz w:val="20"/>
+          <w:szCs w:val="20"/>
+          <w14:shadow w14:blurRad="50800" w14:dist="50800" w14:dir="5400000" w14:sx="0" w14:sy="0" w14:kx="0" w14:ky="0" w14:algn="ctr">
+            <w14:schemeClr w14:val="bg1"/>
+          </w14:shadow>
+          <w14:props3d w14:extrusionH="0" w14:contourW="0" w14:prstMaterial="translucentPowder"/>
+        </w:rPr>
+        <w:t xml:space="preserve"> repo</w:t>
       </w:r>
     </w:p>
     <w:p>
@@ -876,8 +1745,6 @@
         <w:spacing w:line="360" w:lineRule="auto"/>
         <w:rPr>
           <w:rFonts w:ascii="Monaco" w:hAnsi="Monaco"/>
-          <w:i w:val="0"/>
-          <w:iCs/>
           <w:sz w:val="20"/>
           <w:szCs w:val="20"/>
           <w14:shadow w14:blurRad="50800" w14:dist="50800" w14:dir="5400000" w14:sx="0" w14:sy="0" w14:kx="0" w14:ky="0" w14:algn="ctr">
@@ -889,8 +1756,6 @@
       <w:r>
         <w:rPr>
           <w:rFonts w:ascii="Monaco" w:hAnsi="Monaco"/>
-          <w:i w:val="0"/>
-          <w:iCs/>
           <w:sz w:val="20"/>
           <w:szCs w:val="20"/>
           <w14:shadow w14:blurRad="50800" w14:dist="50800" w14:dir="5400000" w14:sx="0" w14:sy="0" w14:kx="0" w14:ky="0" w14:algn="ctr">
@@ -913,8 +1778,6 @@
       <w:r>
         <w:rPr>
           <w:rFonts w:ascii="Monaco" w:hAnsi="Monaco"/>
-          <w:i w:val="0"/>
-          <w:iCs/>
           <w:sz w:val="20"/>
           <w:szCs w:val="20"/>
           <w14:shadow w14:blurRad="50800" w14:dist="50800" w14:dir="5400000" w14:sx="0" w14:sy="0" w14:kx="0" w14:ky="0" w14:algn="ctr">
@@ -927,21 +1790,17 @@
       <w:r>
         <w:rPr>
           <w:rFonts w:ascii="Monaco" w:hAnsi="Monaco"/>
-          <w:i w:val="0"/>
-          <w:iCs/>
-          <w:sz w:val="20"/>
-          <w:szCs w:val="20"/>
-          <w14:shadow w14:blurRad="50800" w14:dist="50800" w14:dir="5400000" w14:sx="0" w14:sy="0" w14:kx="0" w14:ky="0" w14:algn="ctr">
-            <w14:schemeClr w14:val="bg1"/>
-          </w14:shadow>
-          <w14:props3d w14:extrusionH="0" w14:contourW="0" w14:prstMaterial="translucentPowder"/>
-        </w:rPr>
-      </w:r>
-      <w:r>
-        <w:rPr>
-          <w:rFonts w:ascii="Monaco" w:hAnsi="Monaco"/>
-          <w:i w:val="0"/>
-          <w:iCs/>
+          <w:sz w:val="20"/>
+          <w:szCs w:val="20"/>
+          <w14:shadow w14:blurRad="50800" w14:dist="50800" w14:dir="5400000" w14:sx="0" w14:sy="0" w14:kx="0" w14:ky="0" w14:algn="ctr">
+            <w14:schemeClr w14:val="bg1"/>
+          </w14:shadow>
+          <w14:props3d w14:extrusionH="0" w14:contourW="0" w14:prstMaterial="translucentPowder"/>
+        </w:rPr>
+      </w:r>
+      <w:r>
+        <w:rPr>
+          <w:rFonts w:ascii="Monaco" w:hAnsi="Monaco"/>
           <w:sz w:val="20"/>
           <w:szCs w:val="20"/>
           <w14:shadow w14:blurRad="50800" w14:dist="50800" w14:dir="5400000" w14:sx="0" w14:sy="0" w14:kx="0" w14:ky="0" w14:algn="ctr">
@@ -954,8 +1813,6 @@
       <w:r>
         <w:rPr>
           <w:rFonts w:ascii="Monaco" w:hAnsi="Monaco"/>
-          <w:i w:val="0"/>
-          <w:iCs/>
           <w:sz w:val="20"/>
           <w:szCs w:val="20"/>
           <w14:shadow w14:blurRad="50800" w14:dist="50800" w14:dir="5400000" w14:sx="0" w14:sy="0" w14:kx="0" w14:ky="0" w14:algn="ctr">
@@ -968,16 +1825,40 @@
       <w:r>
         <w:rPr>
           <w:rFonts w:ascii="Monaco" w:hAnsi="Monaco"/>
-          <w:i w:val="0"/>
-          <w:iCs/>
-          <w:sz w:val="20"/>
-          <w:szCs w:val="20"/>
-          <w14:shadow w14:blurRad="50800" w14:dist="50800" w14:dir="5400000" w14:sx="0" w14:sy="0" w14:kx="0" w14:ky="0" w14:algn="ctr">
-            <w14:schemeClr w14:val="bg1"/>
-          </w14:shadow>
-          <w14:props3d w14:extrusionH="0" w14:contourW="0" w14:prstMaterial="translucentPowder"/>
-        </w:rPr>
-        <w:t xml:space="preserve"> Brackets-with-brackets refs (Lines 135-136)</w:t>
+          <w:sz w:val="20"/>
+          <w:szCs w:val="20"/>
+          <w14:shadow w14:blurRad="50800" w14:dist="50800" w14:dir="5400000" w14:sx="0" w14:sy="0" w14:kx="0" w14:ky="0" w14:algn="ctr">
+            <w14:schemeClr w14:val="bg1"/>
+          </w14:shadow>
+          <w14:props3d w14:extrusionH="0" w14:contourW="0" w14:prstMaterial="translucentPowder"/>
+        </w:rPr>
+        <w:t xml:space="preserve"> LT Q for DLM re. “</w:t>
+      </w:r>
+      <w:proofErr w:type="gramStart"/>
+      <w:r>
+        <w:rPr>
+          <w:rFonts w:ascii="Monaco" w:hAnsi="Monaco"/>
+          <w:sz w:val="20"/>
+          <w:szCs w:val="20"/>
+          <w14:shadow w14:blurRad="50800" w14:dist="50800" w14:dir="5400000" w14:sx="0" w14:sy="0" w14:kx="0" w14:ky="0" w14:algn="ctr">
+            <w14:schemeClr w14:val="bg1"/>
+          </w14:shadow>
+          <w14:props3d w14:extrusionH="0" w14:contourW="0" w14:prstMaterial="translucentPowder"/>
+        </w:rPr>
+        <w:t>complex</w:t>
+      </w:r>
+      <w:proofErr w:type="gramEnd"/>
+      <w:r>
+        <w:rPr>
+          <w:rFonts w:ascii="Monaco" w:hAnsi="Monaco"/>
+          <w:sz w:val="20"/>
+          <w:szCs w:val="20"/>
+          <w14:shadow w14:blurRad="50800" w14:dist="50800" w14:dir="5400000" w14:sx="0" w14:sy="0" w14:kx="0" w14:ky="0" w14:algn="ctr">
+            <w14:schemeClr w14:val="bg1"/>
+          </w14:shadow>
+          <w14:props3d w14:extrusionH="0" w14:contourW="0" w14:prstMaterial="translucentPowder"/>
+        </w:rPr>
+        <w:t xml:space="preserve"> expressions” (Line 354)</w:t>
       </w:r>
     </w:p>
     <w:p>
@@ -985,8 +1866,6 @@
         <w:spacing w:line="360" w:lineRule="auto"/>
         <w:rPr>
           <w:rFonts w:ascii="Monaco" w:hAnsi="Monaco"/>
-          <w:i w:val="0"/>
-          <w:iCs/>
           <w:sz w:val="20"/>
           <w:szCs w:val="20"/>
           <w14:shadow w14:blurRad="50800" w14:dist="50800" w14:dir="5400000" w14:sx="0" w14:sy="0" w14:kx="0" w14:ky="0" w14:algn="ctr">
@@ -998,8 +1877,6 @@
       <w:r>
         <w:rPr>
           <w:rFonts w:ascii="Monaco" w:hAnsi="Monaco"/>
-          <w:i w:val="0"/>
-          <w:iCs/>
           <w:sz w:val="20"/>
           <w:szCs w:val="20"/>
           <w14:shadow w14:blurRad="50800" w14:dist="50800" w14:dir="5400000" w14:sx="0" w14:sy="0" w14:kx="0" w14:ky="0" w14:algn="ctr">
@@ -1022,8 +1899,6 @@
       <w:r>
         <w:rPr>
           <w:rFonts w:ascii="Monaco" w:hAnsi="Monaco"/>
-          <w:i w:val="0"/>
-          <w:iCs/>
           <w:sz w:val="20"/>
           <w:szCs w:val="20"/>
           <w14:shadow w14:blurRad="50800" w14:dist="50800" w14:dir="5400000" w14:sx="0" w14:sy="0" w14:kx="0" w14:ky="0" w14:algn="ctr">
@@ -1036,21 +1911,17 @@
       <w:r>
         <w:rPr>
           <w:rFonts w:ascii="Monaco" w:hAnsi="Monaco"/>
-          <w:i w:val="0"/>
-          <w:iCs/>
-          <w:sz w:val="20"/>
-          <w:szCs w:val="20"/>
-          <w14:shadow w14:blurRad="50800" w14:dist="50800" w14:dir="5400000" w14:sx="0" w14:sy="0" w14:kx="0" w14:ky="0" w14:algn="ctr">
-            <w14:schemeClr w14:val="bg1"/>
-          </w14:shadow>
-          <w14:props3d w14:extrusionH="0" w14:contourW="0" w14:prstMaterial="translucentPowder"/>
-        </w:rPr>
-      </w:r>
-      <w:r>
-        <w:rPr>
-          <w:rFonts w:ascii="Monaco" w:hAnsi="Monaco"/>
-          <w:i w:val="0"/>
-          <w:iCs/>
+          <w:sz w:val="20"/>
+          <w:szCs w:val="20"/>
+          <w14:shadow w14:blurRad="50800" w14:dist="50800" w14:dir="5400000" w14:sx="0" w14:sy="0" w14:kx="0" w14:ky="0" w14:algn="ctr">
+            <w14:schemeClr w14:val="bg1"/>
+          </w14:shadow>
+          <w14:props3d w14:extrusionH="0" w14:contourW="0" w14:prstMaterial="translucentPowder"/>
+        </w:rPr>
+      </w:r>
+      <w:r>
+        <w:rPr>
+          <w:rFonts w:ascii="Monaco" w:hAnsi="Monaco"/>
           <w:sz w:val="20"/>
           <w:szCs w:val="20"/>
           <w14:shadow w14:blurRad="50800" w14:dist="50800" w14:dir="5400000" w14:sx="0" w14:sy="0" w14:kx="0" w14:ky="0" w14:algn="ctr">
@@ -1063,8 +1934,6 @@
       <w:r>
         <w:rPr>
           <w:rFonts w:ascii="Monaco" w:hAnsi="Monaco"/>
-          <w:i w:val="0"/>
-          <w:iCs/>
           <w:sz w:val="20"/>
           <w:szCs w:val="20"/>
           <w14:shadow w14:blurRad="50800" w14:dist="50800" w14:dir="5400000" w14:sx="0" w14:sy="0" w14:kx="0" w14:ky="0" w14:algn="ctr">
@@ -1077,16 +1946,14 @@
       <w:r>
         <w:rPr>
           <w:rFonts w:ascii="Monaco" w:hAnsi="Monaco"/>
-          <w:i w:val="0"/>
-          <w:iCs/>
-          <w:sz w:val="20"/>
-          <w:szCs w:val="20"/>
-          <w14:shadow w14:blurRad="50800" w14:dist="50800" w14:dir="5400000" w14:sx="0" w14:sy="0" w14:kx="0" w14:ky="0" w14:algn="ctr">
-            <w14:schemeClr w14:val="bg1"/>
-          </w14:shadow>
-          <w14:props3d w14:extrusionH="0" w14:contourW="0" w14:prstMaterial="translucentPowder"/>
-        </w:rPr>
-        <w:t xml:space="preserve"> LT Q for Liz re. sonar eq details or ref (Line 150)</w:t>
+          <w:sz w:val="20"/>
+          <w:szCs w:val="20"/>
+          <w14:shadow w14:blurRad="50800" w14:dist="50800" w14:dir="5400000" w14:sx="0" w14:sy="0" w14:kx="0" w14:ky="0" w14:algn="ctr">
+            <w14:schemeClr w14:val="bg1"/>
+          </w14:shadow>
+          <w14:props3d w14:extrusionH="0" w14:contourW="0" w14:prstMaterial="translucentPowder"/>
+        </w:rPr>
+        <w:t xml:space="preserve"> 30-min duration chosen to match GVP duration (Lines 122-123)</w:t>
       </w:r>
     </w:p>
     <w:p>
@@ -1094,8 +1961,6 @@
         <w:spacing w:line="360" w:lineRule="auto"/>
         <w:rPr>
           <w:rFonts w:ascii="Monaco" w:hAnsi="Monaco"/>
-          <w:i w:val="0"/>
-          <w:iCs/>
           <w:sz w:val="20"/>
           <w:szCs w:val="20"/>
           <w14:shadow w14:blurRad="50800" w14:dist="50800" w14:dir="5400000" w14:sx="0" w14:sy="0" w14:kx="0" w14:ky="0" w14:algn="ctr">
@@ -1107,8 +1972,6 @@
       <w:r>
         <w:rPr>
           <w:rFonts w:ascii="Monaco" w:hAnsi="Monaco"/>
-          <w:i w:val="0"/>
-          <w:iCs/>
           <w:sz w:val="20"/>
           <w:szCs w:val="20"/>
           <w14:shadow w14:blurRad="50800" w14:dist="50800" w14:dir="5400000" w14:sx="0" w14:sy="0" w14:kx="0" w14:ky="0" w14:algn="ctr">
@@ -1131,8 +1994,6 @@
       <w:r>
         <w:rPr>
           <w:rFonts w:ascii="Monaco" w:hAnsi="Monaco"/>
-          <w:i w:val="0"/>
-          <w:iCs/>
           <w:sz w:val="20"/>
           <w:szCs w:val="20"/>
           <w14:shadow w14:blurRad="50800" w14:dist="50800" w14:dir="5400000" w14:sx="0" w14:sy="0" w14:kx="0" w14:ky="0" w14:algn="ctr">
@@ -1145,21 +2006,17 @@
       <w:r>
         <w:rPr>
           <w:rFonts w:ascii="Monaco" w:hAnsi="Monaco"/>
-          <w:i w:val="0"/>
-          <w:iCs/>
-          <w:sz w:val="20"/>
-          <w:szCs w:val="20"/>
-          <w14:shadow w14:blurRad="50800" w14:dist="50800" w14:dir="5400000" w14:sx="0" w14:sy="0" w14:kx="0" w14:ky="0" w14:algn="ctr">
-            <w14:schemeClr w14:val="bg1"/>
-          </w14:shadow>
-          <w14:props3d w14:extrusionH="0" w14:contourW="0" w14:prstMaterial="translucentPowder"/>
-        </w:rPr>
-      </w:r>
-      <w:r>
-        <w:rPr>
-          <w:rFonts w:ascii="Monaco" w:hAnsi="Monaco"/>
-          <w:i w:val="0"/>
-          <w:iCs/>
+          <w:sz w:val="20"/>
+          <w:szCs w:val="20"/>
+          <w14:shadow w14:blurRad="50800" w14:dist="50800" w14:dir="5400000" w14:sx="0" w14:sy="0" w14:kx="0" w14:ky="0" w14:algn="ctr">
+            <w14:schemeClr w14:val="bg1"/>
+          </w14:shadow>
+          <w14:props3d w14:extrusionH="0" w14:contourW="0" w14:prstMaterial="translucentPowder"/>
+        </w:rPr>
+      </w:r>
+      <w:r>
+        <w:rPr>
+          <w:rFonts w:ascii="Monaco" w:hAnsi="Monaco"/>
           <w:sz w:val="20"/>
           <w:szCs w:val="20"/>
           <w14:shadow w14:blurRad="50800" w14:dist="50800" w14:dir="5400000" w14:sx="0" w14:sy="0" w14:kx="0" w14:ky="0" w14:algn="ctr">
@@ -1172,8 +2029,6 @@
       <w:r>
         <w:rPr>
           <w:rFonts w:ascii="Monaco" w:hAnsi="Monaco"/>
-          <w:i w:val="0"/>
-          <w:iCs/>
           <w:sz w:val="20"/>
           <w:szCs w:val="20"/>
           <w14:shadow w14:blurRad="50800" w14:dist="50800" w14:dir="5400000" w14:sx="0" w14:sy="0" w14:kx="0" w14:ky="0" w14:algn="ctr">
@@ -1186,30 +2041,14 @@
       <w:r>
         <w:rPr>
           <w:rFonts w:ascii="Monaco" w:hAnsi="Monaco"/>
-          <w:i w:val="0"/>
-          <w:iCs/>
-          <w:sz w:val="20"/>
-          <w:szCs w:val="20"/>
-          <w14:shadow w14:blurRad="50800" w14:dist="50800" w14:dir="5400000" w14:sx="0" w14:sy="0" w14:kx="0" w14:ky="0" w14:algn="ctr">
-            <w14:schemeClr w14:val="bg1"/>
-          </w14:shadow>
-          <w14:props3d w14:extrusionH="0" w14:contourW="0" w14:prstMaterial="translucentPowder"/>
-        </w:rPr>
-        <w:t xml:space="preserve"> </w:t>
-      </w:r>
-      <w:r>
-        <w:rPr>
-          <w:rFonts w:ascii="Monaco" w:hAnsi="Monaco"/>
-          <w:i w:val="0"/>
-          <w:iCs/>
-          <w:sz w:val="20"/>
-          <w:szCs w:val="20"/>
-          <w14:shadow w14:blurRad="50800" w14:dist="50800" w14:dir="5400000" w14:sx="0" w14:sy="0" w14:kx="0" w14:ky="0" w14:algn="ctr">
-            <w14:schemeClr w14:val="bg1"/>
-          </w14:shadow>
-          <w14:props3d w14:extrusionH="0" w14:contourW="0" w14:prstMaterial="translucentPowder"/>
-        </w:rPr>
-        <w:t>LT comments on equations in methods section</w:t>
+          <w:sz w:val="20"/>
+          <w:szCs w:val="20"/>
+          <w14:shadow w14:blurRad="50800" w14:dist="50800" w14:dir="5400000" w14:sx="0" w14:sy="0" w14:kx="0" w14:ky="0" w14:algn="ctr">
+            <w14:schemeClr w14:val="bg1"/>
+          </w14:shadow>
+          <w14:props3d w14:extrusionH="0" w14:contourW="0" w14:prstMaterial="translucentPowder"/>
+        </w:rPr>
+        <w:t xml:space="preserve"> Cite report re. source level (Line 143)</w:t>
       </w:r>
     </w:p>
     <w:p>
@@ -1217,8 +2056,6 @@
         <w:spacing w:line="360" w:lineRule="auto"/>
         <w:rPr>
           <w:rFonts w:ascii="Monaco" w:hAnsi="Monaco"/>
-          <w:i w:val="0"/>
-          <w:iCs/>
           <w:sz w:val="20"/>
           <w:szCs w:val="20"/>
           <w14:shadow w14:blurRad="50800" w14:dist="50800" w14:dir="5400000" w14:sx="0" w14:sy="0" w14:kx="0" w14:ky="0" w14:algn="ctr">
@@ -1230,8 +2067,6 @@
       <w:r>
         <w:rPr>
           <w:rFonts w:ascii="Monaco" w:hAnsi="Monaco"/>
-          <w:i w:val="0"/>
-          <w:iCs/>
           <w:sz w:val="20"/>
           <w:szCs w:val="20"/>
           <w14:shadow w14:blurRad="50800" w14:dist="50800" w14:dir="5400000" w14:sx="0" w14:sy="0" w14:kx="0" w14:ky="0" w14:algn="ctr">
@@ -1254,8 +2089,6 @@
       <w:r>
         <w:rPr>
           <w:rFonts w:ascii="Monaco" w:hAnsi="Monaco"/>
-          <w:i w:val="0"/>
-          <w:iCs/>
           <w:sz w:val="20"/>
           <w:szCs w:val="20"/>
           <w14:shadow w14:blurRad="50800" w14:dist="50800" w14:dir="5400000" w14:sx="0" w14:sy="0" w14:kx="0" w14:ky="0" w14:algn="ctr">
@@ -1268,21 +2101,17 @@
       <w:r>
         <w:rPr>
           <w:rFonts w:ascii="Monaco" w:hAnsi="Monaco"/>
-          <w:i w:val="0"/>
-          <w:iCs/>
-          <w:sz w:val="20"/>
-          <w:szCs w:val="20"/>
-          <w14:shadow w14:blurRad="50800" w14:dist="50800" w14:dir="5400000" w14:sx="0" w14:sy="0" w14:kx="0" w14:ky="0" w14:algn="ctr">
-            <w14:schemeClr w14:val="bg1"/>
-          </w14:shadow>
-          <w14:props3d w14:extrusionH="0" w14:contourW="0" w14:prstMaterial="translucentPowder"/>
-        </w:rPr>
-      </w:r>
-      <w:r>
-        <w:rPr>
-          <w:rFonts w:ascii="Monaco" w:hAnsi="Monaco"/>
-          <w:i w:val="0"/>
-          <w:iCs/>
+          <w:sz w:val="20"/>
+          <w:szCs w:val="20"/>
+          <w14:shadow w14:blurRad="50800" w14:dist="50800" w14:dir="5400000" w14:sx="0" w14:sy="0" w14:kx="0" w14:ky="0" w14:algn="ctr">
+            <w14:schemeClr w14:val="bg1"/>
+          </w14:shadow>
+          <w14:props3d w14:extrusionH="0" w14:contourW="0" w14:prstMaterial="translucentPowder"/>
+        </w:rPr>
+      </w:r>
+      <w:r>
+        <w:rPr>
+          <w:rFonts w:ascii="Monaco" w:hAnsi="Monaco"/>
           <w:sz w:val="20"/>
           <w:szCs w:val="20"/>
           <w14:shadow w14:blurRad="50800" w14:dist="50800" w14:dir="5400000" w14:sx="0" w14:sy="0" w14:kx="0" w14:ky="0" w14:algn="ctr">
@@ -1295,8 +2124,6 @@
       <w:r>
         <w:rPr>
           <w:rFonts w:ascii="Monaco" w:hAnsi="Monaco"/>
-          <w:i w:val="0"/>
-          <w:iCs/>
           <w:sz w:val="20"/>
           <w:szCs w:val="20"/>
           <w14:shadow w14:blurRad="50800" w14:dist="50800" w14:dir="5400000" w14:sx="0" w14:sy="0" w14:kx="0" w14:ky="0" w14:algn="ctr">
@@ -1309,16 +2136,14 @@
       <w:r>
         <w:rPr>
           <w:rFonts w:ascii="Monaco" w:hAnsi="Monaco"/>
-          <w:i w:val="0"/>
-          <w:iCs/>
-          <w:sz w:val="20"/>
-          <w:szCs w:val="20"/>
-          <w14:shadow w14:blurRad="50800" w14:dist="50800" w14:dir="5400000" w14:sx="0" w14:sy="0" w14:kx="0" w14:ky="0" w14:algn="ctr">
-            <w14:schemeClr w14:val="bg1"/>
-          </w14:shadow>
-          <w14:props3d w14:extrusionH="0" w14:contourW="0" w14:prstMaterial="translucentPowder"/>
-        </w:rPr>
-        <w:t xml:space="preserve"> Fix order of supplementary figures to match order in text</w:t>
+          <w:sz w:val="20"/>
+          <w:szCs w:val="20"/>
+          <w14:shadow w14:blurRad="50800" w14:dist="50800" w14:dir="5400000" w14:sx="0" w14:sy="0" w14:kx="0" w14:ky="0" w14:algn="ctr">
+            <w14:schemeClr w14:val="bg1"/>
+          </w14:shadow>
+          <w14:props3d w14:extrusionH="0" w14:contourW="0" w14:prstMaterial="translucentPowder"/>
+        </w:rPr>
+        <w:t xml:space="preserve"> Acknowledge estimate of detection range (Line 184)</w:t>
       </w:r>
     </w:p>
     <w:p>
@@ -1326,8 +2151,6 @@
         <w:spacing w:line="360" w:lineRule="auto"/>
         <w:rPr>
           <w:rFonts w:ascii="Monaco" w:hAnsi="Monaco"/>
-          <w:i w:val="0"/>
-          <w:iCs/>
           <w:sz w:val="20"/>
           <w:szCs w:val="20"/>
           <w14:shadow w14:blurRad="50800" w14:dist="50800" w14:dir="5400000" w14:sx="0" w14:sy="0" w14:kx="0" w14:ky="0" w14:algn="ctr">
@@ -1339,8 +2162,6 @@
       <w:r>
         <w:rPr>
           <w:rFonts w:ascii="Monaco" w:hAnsi="Monaco"/>
-          <w:i w:val="0"/>
-          <w:iCs/>
           <w:sz w:val="20"/>
           <w:szCs w:val="20"/>
           <w14:shadow w14:blurRad="50800" w14:dist="50800" w14:dir="5400000" w14:sx="0" w14:sy="0" w14:kx="0" w14:ky="0" w14:algn="ctr">
@@ -1363,8 +2184,6 @@
       <w:r>
         <w:rPr>
           <w:rFonts w:ascii="Monaco" w:hAnsi="Monaco"/>
-          <w:i w:val="0"/>
-          <w:iCs/>
           <w:sz w:val="20"/>
           <w:szCs w:val="20"/>
           <w14:shadow w14:blurRad="50800" w14:dist="50800" w14:dir="5400000" w14:sx="0" w14:sy="0" w14:kx="0" w14:ky="0" w14:algn="ctr">
@@ -1377,21 +2196,17 @@
       <w:r>
         <w:rPr>
           <w:rFonts w:ascii="Monaco" w:hAnsi="Monaco"/>
-          <w:i w:val="0"/>
-          <w:iCs/>
-          <w:sz w:val="20"/>
-          <w:szCs w:val="20"/>
-          <w14:shadow w14:blurRad="50800" w14:dist="50800" w14:dir="5400000" w14:sx="0" w14:sy="0" w14:kx="0" w14:ky="0" w14:algn="ctr">
-            <w14:schemeClr w14:val="bg1"/>
-          </w14:shadow>
-          <w14:props3d w14:extrusionH="0" w14:contourW="0" w14:prstMaterial="translucentPowder"/>
-        </w:rPr>
-      </w:r>
-      <w:r>
-        <w:rPr>
-          <w:rFonts w:ascii="Monaco" w:hAnsi="Monaco"/>
-          <w:i w:val="0"/>
-          <w:iCs/>
+          <w:sz w:val="20"/>
+          <w:szCs w:val="20"/>
+          <w14:shadow w14:blurRad="50800" w14:dist="50800" w14:dir="5400000" w14:sx="0" w14:sy="0" w14:kx="0" w14:ky="0" w14:algn="ctr">
+            <w14:schemeClr w14:val="bg1"/>
+          </w14:shadow>
+          <w14:props3d w14:extrusionH="0" w14:contourW="0" w14:prstMaterial="translucentPowder"/>
+        </w:rPr>
+      </w:r>
+      <w:r>
+        <w:rPr>
+          <w:rFonts w:ascii="Monaco" w:hAnsi="Monaco"/>
           <w:sz w:val="20"/>
           <w:szCs w:val="20"/>
           <w14:shadow w14:blurRad="50800" w14:dist="50800" w14:dir="5400000" w14:sx="0" w14:sy="0" w14:kx="0" w14:ky="0" w14:algn="ctr">
@@ -1404,8 +2219,6 @@
       <w:r>
         <w:rPr>
           <w:rFonts w:ascii="Monaco" w:hAnsi="Monaco"/>
-          <w:i w:val="0"/>
-          <w:iCs/>
           <w:sz w:val="20"/>
           <w:szCs w:val="20"/>
           <w14:shadow w14:blurRad="50800" w14:dist="50800" w14:dir="5400000" w14:sx="0" w14:sy="0" w14:kx="0" w14:ky="0" w14:algn="ctr">
@@ -1418,16 +2231,40 @@
       <w:r>
         <w:rPr>
           <w:rFonts w:ascii="Monaco" w:hAnsi="Monaco"/>
-          <w:i w:val="0"/>
-          <w:iCs/>
-          <w:sz w:val="20"/>
-          <w:szCs w:val="20"/>
-          <w14:shadow w14:blurRad="50800" w14:dist="50800" w14:dir="5400000" w14:sx="0" w14:sy="0" w14:kx="0" w14:ky="0" w14:algn="ctr">
-            <w14:schemeClr w14:val="bg1"/>
-          </w14:shadow>
-          <w14:props3d w14:extrusionH="0" w14:contourW="0" w14:prstMaterial="translucentPowder"/>
-        </w:rPr>
-        <w:t xml:space="preserve"> Discussion – comment on how to reduce uncertainty</w:t>
+          <w:sz w:val="20"/>
+          <w:szCs w:val="20"/>
+          <w14:shadow w14:blurRad="50800" w14:dist="50800" w14:dir="5400000" w14:sx="0" w14:sy="0" w14:kx="0" w14:ky="0" w14:algn="ctr">
+            <w14:schemeClr w14:val="bg1"/>
+          </w14:shadow>
+          <w14:props3d w14:extrusionH="0" w14:contourW="0" w14:prstMaterial="translucentPowder"/>
+        </w:rPr>
+        <w:t xml:space="preserve"> Mention </w:t>
+      </w:r>
+      <w:proofErr w:type="spellStart"/>
+      <w:r>
+        <w:rPr>
+          <w:rFonts w:ascii="Monaco" w:hAnsi="Monaco"/>
+          <w:sz w:val="20"/>
+          <w:szCs w:val="20"/>
+          <w14:shadow w14:blurRad="50800" w14:dist="50800" w14:dir="5400000" w14:sx="0" w14:sy="0" w14:kx="0" w14:ky="0" w14:algn="ctr">
+            <w14:schemeClr w14:val="bg1"/>
+          </w14:shadow>
+          <w14:props3d w14:extrusionH="0" w14:contourW="0" w14:prstMaterial="translucentPowder"/>
+        </w:rPr>
+        <w:t>pingers</w:t>
+      </w:r>
+      <w:proofErr w:type="spellEnd"/>
+      <w:r>
+        <w:rPr>
+          <w:rFonts w:ascii="Monaco" w:hAnsi="Monaco"/>
+          <w:sz w:val="20"/>
+          <w:szCs w:val="20"/>
+          <w14:shadow w14:blurRad="50800" w14:dist="50800" w14:dir="5400000" w14:sx="0" w14:sy="0" w14:kx="0" w14:ky="0" w14:algn="ctr">
+            <w14:schemeClr w14:val="bg1"/>
+          </w14:shadow>
+          <w14:props3d w14:extrusionH="0" w14:contourW="0" w14:prstMaterial="translucentPowder"/>
+        </w:rPr>
+        <w:t xml:space="preserve"> and cite Moretti dissertation (Line 216)</w:t>
       </w:r>
     </w:p>
     <w:p>
@@ -1435,8 +2272,6 @@
         <w:spacing w:line="360" w:lineRule="auto"/>
         <w:rPr>
           <w:rFonts w:ascii="Monaco" w:hAnsi="Monaco"/>
-          <w:i w:val="0"/>
-          <w:iCs/>
           <w:sz w:val="20"/>
           <w:szCs w:val="20"/>
           <w14:shadow w14:blurRad="50800" w14:dist="50800" w14:dir="5400000" w14:sx="0" w14:sy="0" w14:kx="0" w14:ky="0" w14:algn="ctr">
@@ -1448,8 +2283,6 @@
       <w:r>
         <w:rPr>
           <w:rFonts w:ascii="Monaco" w:hAnsi="Monaco"/>
-          <w:i w:val="0"/>
-          <w:iCs/>
           <w:sz w:val="20"/>
           <w:szCs w:val="20"/>
           <w14:shadow w14:blurRad="50800" w14:dist="50800" w14:dir="5400000" w14:sx="0" w14:sy="0" w14:kx="0" w14:ky="0" w14:algn="ctr">
@@ -1472,8 +2305,6 @@
       <w:r>
         <w:rPr>
           <w:rFonts w:ascii="Monaco" w:hAnsi="Monaco"/>
-          <w:i w:val="0"/>
-          <w:iCs/>
           <w:sz w:val="20"/>
           <w:szCs w:val="20"/>
           <w14:shadow w14:blurRad="50800" w14:dist="50800" w14:dir="5400000" w14:sx="0" w14:sy="0" w14:kx="0" w14:ky="0" w14:algn="ctr">
@@ -1486,21 +2317,17 @@
       <w:r>
         <w:rPr>
           <w:rFonts w:ascii="Monaco" w:hAnsi="Monaco"/>
-          <w:i w:val="0"/>
-          <w:iCs/>
-          <w:sz w:val="20"/>
-          <w:szCs w:val="20"/>
-          <w14:shadow w14:blurRad="50800" w14:dist="50800" w14:dir="5400000" w14:sx="0" w14:sy="0" w14:kx="0" w14:ky="0" w14:algn="ctr">
-            <w14:schemeClr w14:val="bg1"/>
-          </w14:shadow>
-          <w14:props3d w14:extrusionH="0" w14:contourW="0" w14:prstMaterial="translucentPowder"/>
-        </w:rPr>
-      </w:r>
-      <w:r>
-        <w:rPr>
-          <w:rFonts w:ascii="Monaco" w:hAnsi="Monaco"/>
-          <w:i w:val="0"/>
-          <w:iCs/>
+          <w:sz w:val="20"/>
+          <w:szCs w:val="20"/>
+          <w14:shadow w14:blurRad="50800" w14:dist="50800" w14:dir="5400000" w14:sx="0" w14:sy="0" w14:kx="0" w14:ky="0" w14:algn="ctr">
+            <w14:schemeClr w14:val="bg1"/>
+          </w14:shadow>
+          <w14:props3d w14:extrusionH="0" w14:contourW="0" w14:prstMaterial="translucentPowder"/>
+        </w:rPr>
+      </w:r>
+      <w:r>
+        <w:rPr>
+          <w:rFonts w:ascii="Monaco" w:hAnsi="Monaco"/>
           <w:sz w:val="20"/>
           <w:szCs w:val="20"/>
           <w14:shadow w14:blurRad="50800" w14:dist="50800" w14:dir="5400000" w14:sx="0" w14:sy="0" w14:kx="0" w14:ky="0" w14:algn="ctr">
@@ -1513,8 +2340,6 @@
       <w:r>
         <w:rPr>
           <w:rFonts w:ascii="Monaco" w:hAnsi="Monaco"/>
-          <w:i w:val="0"/>
-          <w:iCs/>
           <w:sz w:val="20"/>
           <w:szCs w:val="20"/>
           <w14:shadow w14:blurRad="50800" w14:dist="50800" w14:dir="5400000" w14:sx="0" w14:sy="0" w14:kx="0" w14:ky="0" w14:algn="ctr">
@@ -1527,16 +2352,14 @@
       <w:r>
         <w:rPr>
           <w:rFonts w:ascii="Monaco" w:hAnsi="Monaco"/>
-          <w:i w:val="0"/>
-          <w:iCs/>
-          <w:sz w:val="20"/>
-          <w:szCs w:val="20"/>
-          <w14:shadow w14:blurRad="50800" w14:dist="50800" w14:dir="5400000" w14:sx="0" w14:sy="0" w14:kx="0" w14:ky="0" w14:algn="ctr">
-            <w14:schemeClr w14:val="bg1"/>
-          </w14:shadow>
-          <w14:props3d w14:extrusionH="0" w14:contourW="0" w14:prstMaterial="translucentPowder"/>
-        </w:rPr>
-        <w:t xml:space="preserve"> Liz Q: paragraph re. habitat differences: needs a concluding sentence?</w:t>
+          <w:sz w:val="20"/>
+          <w:szCs w:val="20"/>
+          <w14:shadow w14:blurRad="50800" w14:dist="50800" w14:dir="5400000" w14:sx="0" w14:sy="0" w14:kx="0" w14:ky="0" w14:algn="ctr">
+            <w14:schemeClr w14:val="bg1"/>
+          </w14:shadow>
+          <w14:props3d w14:extrusionH="0" w14:contourW="0" w14:prstMaterial="translucentPowder"/>
+        </w:rPr>
+        <w:t xml:space="preserve"> Maybe take out mention of ship noise, since we didn’t use it (Line 220)</w:t>
       </w:r>
     </w:p>
     <w:p>
@@ -1544,8 +2367,6 @@
         <w:spacing w:line="360" w:lineRule="auto"/>
         <w:rPr>
           <w:rFonts w:ascii="Monaco" w:hAnsi="Monaco"/>
-          <w:i w:val="0"/>
-          <w:iCs/>
           <w:sz w:val="20"/>
           <w:szCs w:val="20"/>
           <w14:shadow w14:blurRad="50800" w14:dist="50800" w14:dir="5400000" w14:sx="0" w14:sy="0" w14:kx="0" w14:ky="0" w14:algn="ctr">
@@ -1557,8 +2378,6 @@
       <w:r>
         <w:rPr>
           <w:rFonts w:ascii="Monaco" w:hAnsi="Monaco"/>
-          <w:i w:val="0"/>
-          <w:iCs/>
           <w:sz w:val="20"/>
           <w:szCs w:val="20"/>
           <w14:shadow w14:blurRad="50800" w14:dist="50800" w14:dir="5400000" w14:sx="0" w14:sy="0" w14:kx="0" w14:ky="0" w14:algn="ctr">
@@ -1581,8 +2400,6 @@
       <w:r>
         <w:rPr>
           <w:rFonts w:ascii="Monaco" w:hAnsi="Monaco"/>
-          <w:i w:val="0"/>
-          <w:iCs/>
           <w:sz w:val="20"/>
           <w:szCs w:val="20"/>
           <w14:shadow w14:blurRad="50800" w14:dist="50800" w14:dir="5400000" w14:sx="0" w14:sy="0" w14:kx="0" w14:ky="0" w14:algn="ctr">
@@ -1595,21 +2412,17 @@
       <w:r>
         <w:rPr>
           <w:rFonts w:ascii="Monaco" w:hAnsi="Monaco"/>
-          <w:i w:val="0"/>
-          <w:iCs/>
-          <w:sz w:val="20"/>
-          <w:szCs w:val="20"/>
-          <w14:shadow w14:blurRad="50800" w14:dist="50800" w14:dir="5400000" w14:sx="0" w14:sy="0" w14:kx="0" w14:ky="0" w14:algn="ctr">
-            <w14:schemeClr w14:val="bg1"/>
-          </w14:shadow>
-          <w14:props3d w14:extrusionH="0" w14:contourW="0" w14:prstMaterial="translucentPowder"/>
-        </w:rPr>
-      </w:r>
-      <w:r>
-        <w:rPr>
-          <w:rFonts w:ascii="Monaco" w:hAnsi="Monaco"/>
-          <w:i w:val="0"/>
-          <w:iCs/>
+          <w:sz w:val="20"/>
+          <w:szCs w:val="20"/>
+          <w14:shadow w14:blurRad="50800" w14:dist="50800" w14:dir="5400000" w14:sx="0" w14:sy="0" w14:kx="0" w14:ky="0" w14:algn="ctr">
+            <w14:schemeClr w14:val="bg1"/>
+          </w14:shadow>
+          <w14:props3d w14:extrusionH="0" w14:contourW="0" w14:prstMaterial="translucentPowder"/>
+        </w:rPr>
+      </w:r>
+      <w:r>
+        <w:rPr>
+          <w:rFonts w:ascii="Monaco" w:hAnsi="Monaco"/>
           <w:sz w:val="20"/>
           <w:szCs w:val="20"/>
           <w14:shadow w14:blurRad="50800" w14:dist="50800" w14:dir="5400000" w14:sx="0" w14:sy="0" w14:kx="0" w14:ky="0" w14:algn="ctr">
@@ -1622,8 +2435,6 @@
       <w:r>
         <w:rPr>
           <w:rFonts w:ascii="Monaco" w:hAnsi="Monaco"/>
-          <w:i w:val="0"/>
-          <w:iCs/>
           <w:sz w:val="20"/>
           <w:szCs w:val="20"/>
           <w14:shadow w14:blurRad="50800" w14:dist="50800" w14:dir="5400000" w14:sx="0" w14:sy="0" w14:kx="0" w14:ky="0" w14:algn="ctr">
@@ -1636,16 +2447,14 @@
       <w:r>
         <w:rPr>
           <w:rFonts w:ascii="Monaco" w:hAnsi="Monaco"/>
-          <w:i w:val="0"/>
-          <w:iCs/>
-          <w:sz w:val="20"/>
-          <w:szCs w:val="20"/>
-          <w14:shadow w14:blurRad="50800" w14:dist="50800" w14:dir="5400000" w14:sx="0" w14:sy="0" w14:kx="0" w14:ky="0" w14:algn="ctr">
-            <w14:schemeClr w14:val="bg1"/>
-          </w14:shadow>
-          <w14:props3d w14:extrusionH="0" w14:contourW="0" w14:prstMaterial="translucentPowder"/>
-        </w:rPr>
-        <w:t xml:space="preserve"> Liz Q: final paragraph – LT asks what the point is</w:t>
+          <w:sz w:val="20"/>
+          <w:szCs w:val="20"/>
+          <w14:shadow w14:blurRad="50800" w14:dist="50800" w14:dir="5400000" w14:sx="0" w14:sy="0" w14:kx="0" w14:ky="0" w14:algn="ctr">
+            <w14:schemeClr w14:val="bg1"/>
+          </w14:shadow>
+          <w14:props3d w14:extrusionH="0" w14:contourW="0" w14:prstMaterial="translucentPowder"/>
+        </w:rPr>
+        <w:t xml:space="preserve"> P(GVP) = 1% of what? (Line 288)</w:t>
       </w:r>
     </w:p>
     <w:p>
@@ -1653,8 +2462,6 @@
         <w:spacing w:line="360" w:lineRule="auto"/>
         <w:rPr>
           <w:rFonts w:ascii="Monaco" w:hAnsi="Monaco"/>
-          <w:i w:val="0"/>
-          <w:iCs/>
           <w:sz w:val="20"/>
           <w:szCs w:val="20"/>
           <w14:shadow w14:blurRad="50800" w14:dist="50800" w14:dir="5400000" w14:sx="0" w14:sy="0" w14:kx="0" w14:ky="0" w14:algn="ctr">
@@ -1666,8 +2473,6 @@
       <w:r>
         <w:rPr>
           <w:rFonts w:ascii="Monaco" w:hAnsi="Monaco"/>
-          <w:i w:val="0"/>
-          <w:iCs/>
           <w:sz w:val="20"/>
           <w:szCs w:val="20"/>
           <w14:shadow w14:blurRad="50800" w14:dist="50800" w14:dir="5400000" w14:sx="0" w14:sy="0" w14:kx="0" w14:ky="0" w14:algn="ctr">
@@ -1690,8 +2495,6 @@
       <w:r>
         <w:rPr>
           <w:rFonts w:ascii="Monaco" w:hAnsi="Monaco"/>
-          <w:i w:val="0"/>
-          <w:iCs/>
           <w:sz w:val="20"/>
           <w:szCs w:val="20"/>
           <w14:shadow w14:blurRad="50800" w14:dist="50800" w14:dir="5400000" w14:sx="0" w14:sy="0" w14:kx="0" w14:ky="0" w14:algn="ctr">
@@ -1704,21 +2507,17 @@
       <w:r>
         <w:rPr>
           <w:rFonts w:ascii="Monaco" w:hAnsi="Monaco"/>
-          <w:i w:val="0"/>
-          <w:iCs/>
-          <w:sz w:val="20"/>
-          <w:szCs w:val="20"/>
-          <w14:shadow w14:blurRad="50800" w14:dist="50800" w14:dir="5400000" w14:sx="0" w14:sy="0" w14:kx="0" w14:ky="0" w14:algn="ctr">
-            <w14:schemeClr w14:val="bg1"/>
-          </w14:shadow>
-          <w14:props3d w14:extrusionH="0" w14:contourW="0" w14:prstMaterial="translucentPowder"/>
-        </w:rPr>
-      </w:r>
-      <w:r>
-        <w:rPr>
-          <w:rFonts w:ascii="Monaco" w:hAnsi="Monaco"/>
-          <w:i w:val="0"/>
-          <w:iCs/>
+          <w:sz w:val="20"/>
+          <w:szCs w:val="20"/>
+          <w14:shadow w14:blurRad="50800" w14:dist="50800" w14:dir="5400000" w14:sx="0" w14:sy="0" w14:kx="0" w14:ky="0" w14:algn="ctr">
+            <w14:schemeClr w14:val="bg1"/>
+          </w14:shadow>
+          <w14:props3d w14:extrusionH="0" w14:contourW="0" w14:prstMaterial="translucentPowder"/>
+        </w:rPr>
+      </w:r>
+      <w:r>
+        <w:rPr>
+          <w:rFonts w:ascii="Monaco" w:hAnsi="Monaco"/>
           <w:sz w:val="20"/>
           <w:szCs w:val="20"/>
           <w14:shadow w14:blurRad="50800" w14:dist="50800" w14:dir="5400000" w14:sx="0" w14:sy="0" w14:kx="0" w14:ky="0" w14:algn="ctr">
@@ -1731,8 +2530,6 @@
       <w:r>
         <w:rPr>
           <w:rFonts w:ascii="Monaco" w:hAnsi="Monaco"/>
-          <w:i w:val="0"/>
-          <w:iCs/>
           <w:sz w:val="20"/>
           <w:szCs w:val="20"/>
           <w14:shadow w14:blurRad="50800" w14:dist="50800" w14:dir="5400000" w14:sx="0" w14:sy="0" w14:kx="0" w14:ky="0" w14:algn="ctr">
@@ -1741,6 +2538,18 @@
           <w14:props3d w14:extrusionH="0" w14:contourW="0" w14:prstMaterial="translucentPowder"/>
         </w:rPr>
         <w:fldChar w:fldCharType="end"/>
+      </w:r>
+      <w:r>
+        <w:rPr>
+          <w:rFonts w:ascii="Monaco" w:hAnsi="Monaco"/>
+          <w:sz w:val="20"/>
+          <w:szCs w:val="20"/>
+          <w14:shadow w14:blurRad="50800" w14:dist="50800" w14:dir="5400000" w14:sx="0" w14:sy="0" w14:kx="0" w14:ky="0" w14:algn="ctr">
+            <w14:schemeClr w14:val="bg1"/>
+          </w14:shadow>
+          <w14:props3d w14:extrusionH="0" w14:contourW="0" w14:prstMaterial="translucentPowder"/>
+        </w:rPr>
+        <w:t xml:space="preserve"> Interpretation of Figs 4 &amp; 5: uncertainty due to lack of data at low MFAS?</w:t>
       </w:r>
     </w:p>
     <w:p>
@@ -1748,8 +2557,6 @@
         <w:spacing w:line="360" w:lineRule="auto"/>
         <w:rPr>
           <w:rFonts w:ascii="Monaco" w:hAnsi="Monaco"/>
-          <w:i w:val="0"/>
-          <w:iCs/>
           <w:sz w:val="20"/>
           <w:szCs w:val="20"/>
           <w14:shadow w14:blurRad="50800" w14:dist="50800" w14:dir="5400000" w14:sx="0" w14:sy="0" w14:kx="0" w14:ky="0" w14:algn="ctr">
@@ -1761,8 +2568,6 @@
       <w:r>
         <w:rPr>
           <w:rFonts w:ascii="Monaco" w:hAnsi="Monaco"/>
-          <w:i w:val="0"/>
-          <w:iCs/>
           <w:sz w:val="20"/>
           <w:szCs w:val="20"/>
           <w14:shadow w14:blurRad="50800" w14:dist="50800" w14:dir="5400000" w14:sx="0" w14:sy="0" w14:kx="0" w14:ky="0" w14:algn="ctr">
@@ -1785,8 +2590,6 @@
       <w:r>
         <w:rPr>
           <w:rFonts w:ascii="Monaco" w:hAnsi="Monaco"/>
-          <w:i w:val="0"/>
-          <w:iCs/>
           <w:sz w:val="20"/>
           <w:szCs w:val="20"/>
           <w14:shadow w14:blurRad="50800" w14:dist="50800" w14:dir="5400000" w14:sx="0" w14:sy="0" w14:kx="0" w14:ky="0" w14:algn="ctr">
@@ -1799,21 +2602,17 @@
       <w:r>
         <w:rPr>
           <w:rFonts w:ascii="Monaco" w:hAnsi="Monaco"/>
-          <w:i w:val="0"/>
-          <w:iCs/>
-          <w:sz w:val="20"/>
-          <w:szCs w:val="20"/>
-          <w14:shadow w14:blurRad="50800" w14:dist="50800" w14:dir="5400000" w14:sx="0" w14:sy="0" w14:kx="0" w14:ky="0" w14:algn="ctr">
-            <w14:schemeClr w14:val="bg1"/>
-          </w14:shadow>
-          <w14:props3d w14:extrusionH="0" w14:contourW="0" w14:prstMaterial="translucentPowder"/>
-        </w:rPr>
-      </w:r>
-      <w:r>
-        <w:rPr>
-          <w:rFonts w:ascii="Monaco" w:hAnsi="Monaco"/>
-          <w:i w:val="0"/>
-          <w:iCs/>
+          <w:sz w:val="20"/>
+          <w:szCs w:val="20"/>
+          <w14:shadow w14:blurRad="50800" w14:dist="50800" w14:dir="5400000" w14:sx="0" w14:sy="0" w14:kx="0" w14:ky="0" w14:algn="ctr">
+            <w14:schemeClr w14:val="bg1"/>
+          </w14:shadow>
+          <w14:props3d w14:extrusionH="0" w14:contourW="0" w14:prstMaterial="translucentPowder"/>
+        </w:rPr>
+      </w:r>
+      <w:r>
+        <w:rPr>
+          <w:rFonts w:ascii="Monaco" w:hAnsi="Monaco"/>
           <w:sz w:val="20"/>
           <w:szCs w:val="20"/>
           <w14:shadow w14:blurRad="50800" w14:dist="50800" w14:dir="5400000" w14:sx="0" w14:sy="0" w14:kx="0" w14:ky="0" w14:algn="ctr">
@@ -1826,8 +2625,6 @@
       <w:r>
         <w:rPr>
           <w:rFonts w:ascii="Monaco" w:hAnsi="Monaco"/>
-          <w:i w:val="0"/>
-          <w:iCs/>
           <w:sz w:val="20"/>
           <w:szCs w:val="20"/>
           <w14:shadow w14:blurRad="50800" w14:dist="50800" w14:dir="5400000" w14:sx="0" w14:sy="0" w14:kx="0" w14:ky="0" w14:algn="ctr">
@@ -1840,47 +2637,219 @@
       <w:r>
         <w:rPr>
           <w:rFonts w:ascii="Monaco" w:hAnsi="Monaco"/>
-          <w:i w:val="0"/>
-          <w:iCs/>
-          <w:sz w:val="20"/>
-          <w:szCs w:val="20"/>
-          <w14:shadow w14:blurRad="50800" w14:dist="50800" w14:dir="5400000" w14:sx="0" w14:sy="0" w14:kx="0" w14:ky="0" w14:algn="ctr">
-            <w14:schemeClr w14:val="bg1"/>
-          </w14:shadow>
-          <w14:props3d w14:extrusionH="0" w14:contourW="0" w14:prstMaterial="translucentPowder"/>
-        </w:rPr>
-        <w:t xml:space="preserve"> Create </w:t>
-      </w:r>
-      <w:proofErr w:type="spellStart"/>
-      <w:r>
-        <w:rPr>
-          <w:rFonts w:ascii="Monaco" w:hAnsi="Monaco"/>
-          <w:i w:val="0"/>
-          <w:iCs/>
-          <w:sz w:val="20"/>
-          <w:szCs w:val="20"/>
-          <w14:shadow w14:blurRad="50800" w14:dist="50800" w14:dir="5400000" w14:sx="0" w14:sy="0" w14:kx="0" w14:ky="0" w14:algn="ctr">
-            <w14:schemeClr w14:val="bg1"/>
-          </w14:shadow>
-          <w14:props3d w14:extrusionH="0" w14:contourW="0" w14:prstMaterial="translucentPowder"/>
-        </w:rPr>
-        <w:t>zenodo</w:t>
-      </w:r>
-      <w:proofErr w:type="spellEnd"/>
-      <w:r>
-        <w:rPr>
-          <w:rFonts w:ascii="Monaco" w:hAnsi="Monaco"/>
-          <w:i w:val="0"/>
-          <w:iCs/>
-          <w:sz w:val="20"/>
-          <w:szCs w:val="20"/>
-          <w14:shadow w14:blurRad="50800" w14:dist="50800" w14:dir="5400000" w14:sx="0" w14:sy="0" w14:kx="0" w14:ky="0" w14:algn="ctr">
-            <w14:schemeClr w14:val="bg1"/>
-          </w14:shadow>
-          <w14:props3d w14:extrusionH="0" w14:contourW="0" w14:prstMaterial="translucentPowder"/>
-        </w:rPr>
-        <w:t xml:space="preserve"> repo</w:t>
-      </w:r>
+          <w:sz w:val="20"/>
+          <w:szCs w:val="20"/>
+          <w14:shadow w14:blurRad="50800" w14:dist="50800" w14:dir="5400000" w14:sx="0" w14:sy="0" w14:kx="0" w14:ky="0" w14:algn="ctr">
+            <w14:schemeClr w14:val="bg1"/>
+          </w14:shadow>
+          <w14:props3d w14:extrusionH="0" w14:contourW="0" w14:prstMaterial="translucentPowder"/>
+        </w:rPr>
+        <w:t xml:space="preserve"> Data are (Lines 348-349)</w:t>
+      </w:r>
+    </w:p>
+    <w:p>
+      <w:pPr>
+        <w:spacing w:line="360" w:lineRule="auto"/>
+        <w:rPr>
+          <w:rFonts w:ascii="Monaco" w:hAnsi="Monaco"/>
+          <w:sz w:val="20"/>
+          <w:szCs w:val="20"/>
+          <w14:shadow w14:blurRad="50800" w14:dist="50800" w14:dir="5400000" w14:sx="0" w14:sy="0" w14:kx="0" w14:ky="0" w14:algn="ctr">
+            <w14:schemeClr w14:val="bg1"/>
+          </w14:shadow>
+          <w14:props3d w14:extrusionH="0" w14:contourW="0" w14:prstMaterial="translucentPowder"/>
+        </w:rPr>
+      </w:pPr>
+      <w:r>
+        <w:rPr>
+          <w:rFonts w:ascii="Monaco" w:hAnsi="Monaco"/>
+          <w:sz w:val="20"/>
+          <w:szCs w:val="20"/>
+          <w14:shadow w14:blurRad="50800" w14:dist="50800" w14:dir="5400000" w14:sx="0" w14:sy="0" w14:kx="0" w14:ky="0" w14:algn="ctr">
+            <w14:schemeClr w14:val="bg1"/>
+          </w14:shadow>
+          <w14:props3d w14:extrusionH="0" w14:contourW="0" w14:prstMaterial="translucentPowder"/>
+        </w:rPr>
+        <w:fldChar w:fldCharType="begin">
+          <w:ffData>
+            <w:name w:val=""/>
+            <w:enabled/>
+            <w:calcOnExit w:val="0"/>
+            <w:checkBox>
+              <w:sizeAuto/>
+              <w:default w:val="0"/>
+            </w:checkBox>
+          </w:ffData>
+        </w:fldChar>
+      </w:r>
+      <w:r>
+        <w:rPr>
+          <w:rFonts w:ascii="Monaco" w:hAnsi="Monaco"/>
+          <w:sz w:val="20"/>
+          <w:szCs w:val="20"/>
+          <w14:shadow w14:blurRad="50800" w14:dist="50800" w14:dir="5400000" w14:sx="0" w14:sy="0" w14:kx="0" w14:ky="0" w14:algn="ctr">
+            <w14:schemeClr w14:val="bg1"/>
+          </w14:shadow>
+          <w14:props3d w14:extrusionH="0" w14:contourW="0" w14:prstMaterial="translucentPowder"/>
+        </w:rPr>
+        <w:instrText xml:space="preserve"> FORMCHECKBOX </w:instrText>
+      </w:r>
+      <w:r>
+        <w:rPr>
+          <w:rFonts w:ascii="Monaco" w:hAnsi="Monaco"/>
+          <w:sz w:val="20"/>
+          <w:szCs w:val="20"/>
+          <w14:shadow w14:blurRad="50800" w14:dist="50800" w14:dir="5400000" w14:sx="0" w14:sy="0" w14:kx="0" w14:ky="0" w14:algn="ctr">
+            <w14:schemeClr w14:val="bg1"/>
+          </w14:shadow>
+          <w14:props3d w14:extrusionH="0" w14:contourW="0" w14:prstMaterial="translucentPowder"/>
+        </w:rPr>
+      </w:r>
+      <w:r>
+        <w:rPr>
+          <w:rFonts w:ascii="Monaco" w:hAnsi="Monaco"/>
+          <w:sz w:val="20"/>
+          <w:szCs w:val="20"/>
+          <w14:shadow w14:blurRad="50800" w14:dist="50800" w14:dir="5400000" w14:sx="0" w14:sy="0" w14:kx="0" w14:ky="0" w14:algn="ctr">
+            <w14:schemeClr w14:val="bg1"/>
+          </w14:shadow>
+          <w14:props3d w14:extrusionH="0" w14:contourW="0" w14:prstMaterial="translucentPowder"/>
+        </w:rPr>
+        <w:fldChar w:fldCharType="separate"/>
+      </w:r>
+      <w:r>
+        <w:rPr>
+          <w:rFonts w:ascii="Monaco" w:hAnsi="Monaco"/>
+          <w:sz w:val="20"/>
+          <w:szCs w:val="20"/>
+          <w14:shadow w14:blurRad="50800" w14:dist="50800" w14:dir="5400000" w14:sx="0" w14:sy="0" w14:kx="0" w14:ky="0" w14:algn="ctr">
+            <w14:schemeClr w14:val="bg1"/>
+          </w14:shadow>
+          <w14:props3d w14:extrusionH="0" w14:contourW="0" w14:prstMaterial="translucentPowder"/>
+        </w:rPr>
+        <w:fldChar w:fldCharType="end"/>
+      </w:r>
+      <w:r>
+        <w:rPr>
+          <w:rFonts w:ascii="Monaco" w:hAnsi="Monaco"/>
+          <w:sz w:val="20"/>
+          <w:szCs w:val="20"/>
+          <w14:shadow w14:blurRad="50800" w14:dist="50800" w14:dir="5400000" w14:sx="0" w14:sy="0" w14:kx="0" w14:ky="0" w14:algn="ctr">
+            <w14:schemeClr w14:val="bg1"/>
+          </w14:shadow>
+          <w14:props3d w14:extrusionH="0" w14:contourW="0" w14:prstMaterial="translucentPowder"/>
+        </w:rPr>
+        <w:t xml:space="preserve"> Note Moretti dissertation used additional baseline data (Line 369)</w:t>
+      </w:r>
+    </w:p>
+    <w:p>
+      <w:pPr>
+        <w:spacing w:line="360" w:lineRule="auto"/>
+        <w:rPr>
+          <w:rFonts w:ascii="Monaco" w:hAnsi="Monaco"/>
+          <w:sz w:val="20"/>
+          <w:szCs w:val="20"/>
+          <w14:shadow w14:blurRad="50800" w14:dist="50800" w14:dir="5400000" w14:sx="0" w14:sy="0" w14:kx="0" w14:ky="0" w14:algn="ctr">
+            <w14:schemeClr w14:val="bg1"/>
+          </w14:shadow>
+          <w14:props3d w14:extrusionH="0" w14:contourW="0" w14:prstMaterial="translucentPowder"/>
+        </w:rPr>
+      </w:pPr>
+      <w:r>
+        <w:rPr>
+          <w:rFonts w:ascii="Monaco" w:hAnsi="Monaco"/>
+          <w:sz w:val="20"/>
+          <w:szCs w:val="20"/>
+          <w14:shadow w14:blurRad="50800" w14:dist="50800" w14:dir="5400000" w14:sx="0" w14:sy="0" w14:kx="0" w14:ky="0" w14:algn="ctr">
+            <w14:schemeClr w14:val="bg1"/>
+          </w14:shadow>
+          <w14:props3d w14:extrusionH="0" w14:contourW="0" w14:prstMaterial="translucentPowder"/>
+        </w:rPr>
+        <w:fldChar w:fldCharType="begin">
+          <w:ffData>
+            <w:name w:val=""/>
+            <w:enabled/>
+            <w:calcOnExit w:val="0"/>
+            <w:checkBox>
+              <w:sizeAuto/>
+              <w:default w:val="0"/>
+            </w:checkBox>
+          </w:ffData>
+        </w:fldChar>
+      </w:r>
+      <w:r>
+        <w:rPr>
+          <w:rFonts w:ascii="Monaco" w:hAnsi="Monaco"/>
+          <w:sz w:val="20"/>
+          <w:szCs w:val="20"/>
+          <w14:shadow w14:blurRad="50800" w14:dist="50800" w14:dir="5400000" w14:sx="0" w14:sy="0" w14:kx="0" w14:ky="0" w14:algn="ctr">
+            <w14:schemeClr w14:val="bg1"/>
+          </w14:shadow>
+          <w14:props3d w14:extrusionH="0" w14:contourW="0" w14:prstMaterial="translucentPowder"/>
+        </w:rPr>
+        <w:instrText xml:space="preserve"> FORMCHECKBOX </w:instrText>
+      </w:r>
+      <w:r>
+        <w:rPr>
+          <w:rFonts w:ascii="Monaco" w:hAnsi="Monaco"/>
+          <w:sz w:val="20"/>
+          <w:szCs w:val="20"/>
+          <w14:shadow w14:blurRad="50800" w14:dist="50800" w14:dir="5400000" w14:sx="0" w14:sy="0" w14:kx="0" w14:ky="0" w14:algn="ctr">
+            <w14:schemeClr w14:val="bg1"/>
+          </w14:shadow>
+          <w14:props3d w14:extrusionH="0" w14:contourW="0" w14:prstMaterial="translucentPowder"/>
+        </w:rPr>
+      </w:r>
+      <w:r>
+        <w:rPr>
+          <w:rFonts w:ascii="Monaco" w:hAnsi="Monaco"/>
+          <w:sz w:val="20"/>
+          <w:szCs w:val="20"/>
+          <w14:shadow w14:blurRad="50800" w14:dist="50800" w14:dir="5400000" w14:sx="0" w14:sy="0" w14:kx="0" w14:ky="0" w14:algn="ctr">
+            <w14:schemeClr w14:val="bg1"/>
+          </w14:shadow>
+          <w14:props3d w14:extrusionH="0" w14:contourW="0" w14:prstMaterial="translucentPowder"/>
+        </w:rPr>
+        <w:fldChar w:fldCharType="separate"/>
+      </w:r>
+      <w:r>
+        <w:rPr>
+          <w:rFonts w:ascii="Monaco" w:hAnsi="Monaco"/>
+          <w:sz w:val="20"/>
+          <w:szCs w:val="20"/>
+          <w14:shadow w14:blurRad="50800" w14:dist="50800" w14:dir="5400000" w14:sx="0" w14:sy="0" w14:kx="0" w14:ky="0" w14:algn="ctr">
+            <w14:schemeClr w14:val="bg1"/>
+          </w14:shadow>
+          <w14:props3d w14:extrusionH="0" w14:contourW="0" w14:prstMaterial="translucentPowder"/>
+        </w:rPr>
+        <w:fldChar w:fldCharType="end"/>
+      </w:r>
+      <w:r>
+        <w:rPr>
+          <w:rFonts w:ascii="Monaco" w:hAnsi="Monaco"/>
+          <w:sz w:val="20"/>
+          <w:szCs w:val="20"/>
+          <w14:shadow w14:blurRad="50800" w14:dist="50800" w14:dir="5400000" w14:sx="0" w14:sy="0" w14:kx="0" w14:ky="0" w14:algn="ctr">
+            <w14:schemeClr w14:val="bg1"/>
+          </w14:shadow>
+          <w14:props3d w14:extrusionH="0" w14:contourW="0" w14:prstMaterial="translucentPowder"/>
+        </w:rPr>
+        <w:t xml:space="preserve"> Mention countermeasures and cite fleet report (Line 376)</w:t>
+      </w:r>
+    </w:p>
+    <w:p>
+      <w:pPr>
+        <w:spacing w:line="360" w:lineRule="auto"/>
+        <w:rPr>
+          <w:rFonts w:ascii="Monaco" w:hAnsi="Monaco"/>
+          <w:sz w:val="20"/>
+          <w:szCs w:val="20"/>
+          <w14:shadow w14:blurRad="50800" w14:dist="50800" w14:dir="5400000" w14:sx="0" w14:sy="0" w14:kx="0" w14:ky="0" w14:algn="ctr">
+            <w14:schemeClr w14:val="bg1"/>
+          </w14:shadow>
+          <w14:props3d w14:extrusionH="0" w14:contourW="0" w14:prstMaterial="translucentPowder"/>
+        </w:rPr>
+      </w:pPr>
     </w:p>
     <w:sectPr>
       <w:pgSz w:w="12240" w:h="15840"/>
@@ -2286,6 +3255,12 @@
   <w:style w:type="paragraph" w:default="1" w:styleId="Normal">
     <w:name w:val="Normal"/>
     <w:qFormat/>
+    <w:rsid w:val="00C800F8"/>
+    <w:rPr>
+      <w:rFonts w:ascii="Times New Roman" w:eastAsia="Times New Roman" w:hAnsi="Times New Roman"/>
+      <w:i w:val="0"/>
+      <w:color w:val="auto"/>
+    </w:rPr>
   </w:style>
   <w:style w:type="character" w:default="1" w:styleId="DefaultParagraphFont">
     <w:name w:val="Default Paragraph Font"/>

</xml_diff>